<commit_message>
Modifs pom.xml et ajustement doc
</commit_message>
<xml_diff>
--- a/scorebot-converter/scorebot-conversion/script/doc/scorebot_conversion_documentation.docx
+++ b/scorebot-converter/scorebot-conversion/script/doc/scorebot_conversion_documentation.docx
@@ -4,7 +4,7 @@
   <w:body>
     <w:p>
       <w:pPr>
-        <w:pStyle w:val="934"/>
+        <w:pStyle w:val="942"/>
         <w:jc w:val="center"/>
         <w:rPr>
           <w:b/>
@@ -20,7 +20,7 @@
     </w:p>
     <w:p>
       <w:pPr>
-        <w:pStyle w:val="934"/>
+        <w:pStyle w:val="942"/>
         <w:jc w:val="center"/>
       </w:pPr>
       <w:r>
@@ -55,7 +55,7 @@
       <w:sdtContent>
         <w:p>
           <w:pPr>
-            <w:pStyle w:val="940"/>
+            <w:pStyle w:val="948"/>
           </w:pPr>
           <w:r/>
           <w:bookmarkStart w:id="20" w:name="_Toc1"/>
@@ -68,7 +68,7 @@
         </w:p>
         <w:p>
           <w:pPr>
-            <w:pStyle w:val="941"/>
+            <w:pStyle w:val="949"/>
             <w:tabs>
               <w:tab w:val="right" w:pos="9350" w:leader="dot"/>
             </w:tabs>
@@ -78,31 +78,31 @@
           </w:r>
           <w:r>
             <w:rPr>
-              <w:rStyle w:val="933"/>
+              <w:rStyle w:val="941"/>
             </w:rPr>
             <w:instrText xml:space="preserve">TOC \z \o "1-3" \u \h</w:instrText>
           </w:r>
           <w:r>
             <w:rPr>
-              <w:rStyle w:val="933"/>
+              <w:rStyle w:val="941"/>
             </w:rPr>
             <w:fldChar w:fldCharType="separate"/>
           </w:r>
           <w:hyperlink w:tooltip="#_Toc1" w:anchor="_Toc1" w:history="1">
             <w:r>
               <w:rPr>
-                <w:rStyle w:val="951"/>
+                <w:rStyle w:val="959"/>
               </w:rPr>
             </w:r>
             <w:r>
               <w:rPr>
-                <w:rStyle w:val="951"/>
+                <w:rStyle w:val="959"/>
               </w:rPr>
               <w:t xml:space="preserve">Table des matières</w:t>
             </w:r>
             <w:r>
               <w:rPr>
-                <w:rStyle w:val="951"/>
+                <w:rStyle w:val="959"/>
               </w:rPr>
             </w:r>
             <w:r>
@@ -121,7 +121,7 @@
         </w:p>
         <w:p>
           <w:pPr>
-            <w:pStyle w:val="941"/>
+            <w:pStyle w:val="949"/>
             <w:tabs>
               <w:tab w:val="right" w:pos="9350" w:leader="dot"/>
             </w:tabs>
@@ -130,18 +130,18 @@
           <w:hyperlink w:tooltip="#_Toc2" w:anchor="_Toc2" w:history="1">
             <w:r>
               <w:rPr>
-                <w:rStyle w:val="951"/>
+                <w:rStyle w:val="959"/>
               </w:rPr>
             </w:r>
             <w:r>
               <w:rPr>
-                <w:rStyle w:val="951"/>
+                <w:rStyle w:val="959"/>
               </w:rPr>
               <w:t xml:space="preserve">Prérequis</w:t>
             </w:r>
             <w:r>
               <w:rPr>
-                <w:rStyle w:val="951"/>
+                <w:rStyle w:val="959"/>
               </w:rPr>
             </w:r>
             <w:r>
@@ -160,7 +160,7 @@
         </w:p>
         <w:p>
           <w:pPr>
-            <w:pStyle w:val="941"/>
+            <w:pStyle w:val="949"/>
             <w:tabs>
               <w:tab w:val="right" w:pos="9350" w:leader="dot"/>
             </w:tabs>
@@ -169,18 +169,18 @@
           <w:hyperlink w:tooltip="#_Toc3" w:anchor="_Toc3" w:history="1">
             <w:r>
               <w:rPr>
-                <w:rStyle w:val="951"/>
+                <w:rStyle w:val="959"/>
               </w:rPr>
             </w:r>
             <w:r>
               <w:rPr>
-                <w:rStyle w:val="951"/>
+                <w:rStyle w:val="959"/>
               </w:rPr>
               <w:t xml:space="preserve">Organisation des fichiers et répertoire</w:t>
             </w:r>
             <w:r>
               <w:rPr>
-                <w:rStyle w:val="951"/>
+                <w:rStyle w:val="959"/>
               </w:rPr>
             </w:r>
             <w:r>
@@ -199,7 +199,7 @@
         </w:p>
         <w:p>
           <w:pPr>
-            <w:pStyle w:val="942"/>
+            <w:pStyle w:val="950"/>
             <w:tabs>
               <w:tab w:val="right" w:pos="9350" w:leader="dot"/>
             </w:tabs>
@@ -208,18 +208,18 @@
           <w:hyperlink w:tooltip="#_Toc4" w:anchor="_Toc4" w:history="1">
             <w:r>
               <w:rPr>
-                <w:rStyle w:val="951"/>
+                <w:rStyle w:val="959"/>
               </w:rPr>
             </w:r>
             <w:r>
               <w:rPr>
-                <w:rStyle w:val="951"/>
+                <w:rStyle w:val="959"/>
               </w:rPr>
               <w:t xml:space="preserve">Structure de répertoires</w:t>
             </w:r>
             <w:r>
               <w:rPr>
-                <w:rStyle w:val="951"/>
+                <w:rStyle w:val="959"/>
               </w:rPr>
             </w:r>
             <w:r>
@@ -238,7 +238,7 @@
         </w:p>
         <w:p>
           <w:pPr>
-            <w:pStyle w:val="942"/>
+            <w:pStyle w:val="950"/>
             <w:tabs>
               <w:tab w:val="right" w:pos="9350" w:leader="dot"/>
             </w:tabs>
@@ -247,18 +247,18 @@
           <w:hyperlink w:tooltip="#_Toc5" w:anchor="_Toc5" w:history="1">
             <w:r>
               <w:rPr>
-                <w:rStyle w:val="951"/>
+                <w:rStyle w:val="959"/>
               </w:rPr>
             </w:r>
             <w:r>
               <w:rPr>
-                <w:rStyle w:val="951"/>
+                <w:rStyle w:val="959"/>
               </w:rPr>
               <w:t xml:space="preserve">Structure du répertoire « input »</w:t>
             </w:r>
             <w:r>
               <w:rPr>
-                <w:rStyle w:val="951"/>
+                <w:rStyle w:val="959"/>
               </w:rPr>
             </w:r>
             <w:r>
@@ -277,7 +277,7 @@
         </w:p>
         <w:p>
           <w:pPr>
-            <w:pStyle w:val="943"/>
+            <w:pStyle w:val="951"/>
             <w:tabs>
               <w:tab w:val="right" w:pos="9350" w:leader="dot"/>
             </w:tabs>
@@ -286,18 +286,18 @@
           <w:hyperlink w:tooltip="#_Toc6" w:anchor="_Toc6" w:history="1">
             <w:r>
               <w:rPr>
-                <w:rStyle w:val="951"/>
+                <w:rStyle w:val="959"/>
               </w:rPr>
             </w:r>
             <w:r>
               <w:rPr>
-                <w:rStyle w:val="951"/>
+                <w:rStyle w:val="959"/>
               </w:rPr>
               <w:t xml:space="preserve">XML à convertir</w:t>
             </w:r>
             <w:r>
               <w:rPr>
-                <w:rStyle w:val="951"/>
+                <w:rStyle w:val="959"/>
               </w:rPr>
             </w:r>
             <w:r>
@@ -316,7 +316,7 @@
         </w:p>
         <w:p>
           <w:pPr>
-            <w:pStyle w:val="943"/>
+            <w:pStyle w:val="951"/>
             <w:tabs>
               <w:tab w:val="right" w:pos="9350" w:leader="dot"/>
             </w:tabs>
@@ -325,18 +325,18 @@
           <w:hyperlink w:tooltip="#_Toc7" w:anchor="_Toc7" w:history="1">
             <w:r>
               <w:rPr>
-                <w:rStyle w:val="951"/>
+                <w:rStyle w:val="959"/>
               </w:rPr>
             </w:r>
             <w:r>
               <w:rPr>
-                <w:rStyle w:val="951"/>
+                <w:rStyle w:val="959"/>
               </w:rPr>
               <w:t xml:space="preserve">Vocabulaires contrôlés</w:t>
             </w:r>
             <w:r>
               <w:rPr>
-                <w:rStyle w:val="951"/>
+                <w:rStyle w:val="959"/>
               </w:rPr>
             </w:r>
             <w:r>
@@ -355,7 +355,7 @@
         </w:p>
         <w:p>
           <w:pPr>
-            <w:pStyle w:val="942"/>
+            <w:pStyle w:val="950"/>
             <w:tabs>
               <w:tab w:val="right" w:pos="9350" w:leader="dot"/>
             </w:tabs>
@@ -364,30 +364,30 @@
           <w:hyperlink w:tooltip="#_Toc8" w:anchor="_Toc8" w:history="1">
             <w:r>
               <w:rPr>
-                <w:rStyle w:val="951"/>
+                <w:rStyle w:val="959"/>
               </w:rPr>
             </w:r>
             <w:r>
               <w:rPr>
-                <w:rStyle w:val="951"/>
+                <w:rStyle w:val="959"/>
               </w:rPr>
               <w:t xml:space="preserve">Structure du répertoire « </w:t>
             </w:r>
             <w:r>
               <w:rPr>
-                <w:rStyle w:val="951"/>
+                <w:rStyle w:val="959"/>
               </w:rPr>
               <w:t xml:space="preserve">work</w:t>
             </w:r>
             <w:r>
               <w:rPr>
-                <w:rStyle w:val="951"/>
+                <w:rStyle w:val="959"/>
               </w:rPr>
               <w:t xml:space="preserve"> »</w:t>
             </w:r>
             <w:r>
               <w:rPr>
-                <w:rStyle w:val="951"/>
+                <w:rStyle w:val="959"/>
               </w:rPr>
             </w:r>
             <w:r>
@@ -406,7 +406,7 @@
         </w:p>
         <w:p>
           <w:pPr>
-            <w:pStyle w:val="941"/>
+            <w:pStyle w:val="949"/>
             <w:tabs>
               <w:tab w:val="right" w:pos="9350" w:leader="dot"/>
             </w:tabs>
@@ -415,18 +415,18 @@
           <w:hyperlink w:tooltip="#_Toc9" w:anchor="_Toc9" w:history="1">
             <w:r>
               <w:rPr>
-                <w:rStyle w:val="951"/>
+                <w:rStyle w:val="959"/>
               </w:rPr>
             </w:r>
             <w:r>
               <w:rPr>
-                <w:rStyle w:val="951"/>
+                <w:rStyle w:val="959"/>
               </w:rPr>
               <w:t xml:space="preserve">Principe de la conversion</w:t>
             </w:r>
             <w:r>
               <w:rPr>
-                <w:rStyle w:val="951"/>
+                <w:rStyle w:val="959"/>
               </w:rPr>
             </w:r>
             <w:r>
@@ -445,7 +445,7 @@
         </w:p>
         <w:p>
           <w:pPr>
-            <w:pStyle w:val="941"/>
+            <w:pStyle w:val="949"/>
             <w:tabs>
               <w:tab w:val="right" w:pos="9350" w:leader="dot"/>
             </w:tabs>
@@ -457,18 +457,18 @@
           <w:hyperlink w:tooltip="#_Toc10" w:anchor="_Toc10" w:history="1">
             <w:r>
               <w:rPr>
-                <w:rStyle w:val="951"/>
+                <w:rStyle w:val="959"/>
               </w:rPr>
             </w:r>
             <w:r>
               <w:rPr>
-                <w:rStyle w:val="951"/>
+                <w:rStyle w:val="959"/>
               </w:rPr>
               <w:t xml:space="preserve">Convertir les vocabulaires contrôlés</w:t>
             </w:r>
             <w:r>
               <w:rPr>
-                <w:rStyle w:val="951"/>
+                <w:rStyle w:val="959"/>
               </w:rPr>
             </w:r>
             <w:r>
@@ -491,7 +491,7 @@
         </w:p>
         <w:p>
           <w:pPr>
-            <w:pStyle w:val="941"/>
+            <w:pStyle w:val="949"/>
             <w:tabs>
               <w:tab w:val="right" w:pos="9350" w:leader="dot"/>
             </w:tabs>
@@ -500,18 +500,18 @@
           <w:hyperlink w:tooltip="#_Toc11" w:anchor="_Toc11" w:history="1">
             <w:r>
               <w:rPr>
-                <w:rStyle w:val="951"/>
+                <w:rStyle w:val="959"/>
               </w:rPr>
             </w:r>
             <w:r>
               <w:rPr>
-                <w:rStyle w:val="951"/>
+                <w:rStyle w:val="959"/>
               </w:rPr>
               <w:t xml:space="preserve">Copier les fichiers</w:t>
             </w:r>
             <w:r>
               <w:rPr>
-                <w:rStyle w:val="951"/>
+                <w:rStyle w:val="959"/>
               </w:rPr>
             </w:r>
             <w:r>
@@ -530,7 +530,7 @@
         </w:p>
         <w:p>
           <w:pPr>
-            <w:pStyle w:val="941"/>
+            <w:pStyle w:val="949"/>
             <w:tabs>
               <w:tab w:val="right" w:pos="9350" w:leader="dot"/>
             </w:tabs>
@@ -539,18 +539,18 @@
           <w:hyperlink w:tooltip="#_Toc12" w:anchor="_Toc12" w:history="1">
             <w:r>
               <w:rPr>
-                <w:rStyle w:val="951"/>
+                <w:rStyle w:val="959"/>
               </w:rPr>
             </w:r>
             <w:r>
               <w:rPr>
-                <w:rStyle w:val="951"/>
+                <w:rStyle w:val="959"/>
               </w:rPr>
               <w:t xml:space="preserve">Convertir les fichiers</w:t>
             </w:r>
             <w:r>
               <w:rPr>
-                <w:rStyle w:val="951"/>
+                <w:rStyle w:val="959"/>
               </w:rPr>
             </w:r>
             <w:r>
@@ -569,7 +569,7 @@
         </w:p>
         <w:p>
           <w:pPr>
-            <w:pStyle w:val="941"/>
+            <w:pStyle w:val="949"/>
             <w:tabs>
               <w:tab w:val="right" w:pos="9350" w:leader="dot"/>
             </w:tabs>
@@ -578,18 +578,18 @@
           <w:hyperlink w:tooltip="#_Toc13" w:anchor="_Toc13" w:history="1">
             <w:r>
               <w:rPr>
-                <w:rStyle w:val="951"/>
+                <w:rStyle w:val="959"/>
               </w:rPr>
             </w:r>
             <w:r>
               <w:rPr>
-                <w:rStyle w:val="951"/>
+                <w:rStyle w:val="959"/>
               </w:rPr>
               <w:t xml:space="preserve">Valider les données</w:t>
             </w:r>
             <w:r>
               <w:rPr>
-                <w:rStyle w:val="951"/>
+                <w:rStyle w:val="959"/>
               </w:rPr>
             </w:r>
             <w:r>
@@ -608,7 +608,7 @@
         </w:p>
         <w:p>
           <w:pPr>
-            <w:pStyle w:val="941"/>
+            <w:pStyle w:val="949"/>
             <w:tabs>
               <w:tab w:val="right" w:pos="9350" w:leader="dot"/>
             </w:tabs>
@@ -617,18 +617,18 @@
           <w:hyperlink w:tooltip="#_Toc14" w:anchor="_Toc14" w:history="1">
             <w:r>
               <w:rPr>
-                <w:rStyle w:val="951"/>
+                <w:rStyle w:val="959"/>
               </w:rPr>
             </w:r>
             <w:r>
               <w:rPr>
-                <w:rStyle w:val="951"/>
+                <w:rStyle w:val="959"/>
               </w:rPr>
               <w:t xml:space="preserve">Chargement des données dans GraphDB</w:t>
             </w:r>
             <w:r>
               <w:rPr>
-                <w:rStyle w:val="951"/>
+                <w:rStyle w:val="959"/>
               </w:rPr>
             </w:r>
             <w:r>
@@ -647,7 +647,7 @@
         </w:p>
         <w:p>
           <w:pPr>
-            <w:pStyle w:val="941"/>
+            <w:pStyle w:val="949"/>
             <w:tabs>
               <w:tab w:val="right" w:pos="9350" w:leader="dot"/>
             </w:tabs>
@@ -656,18 +656,18 @@
           <w:hyperlink w:tooltip="#_Toc15" w:anchor="_Toc15" w:history="1">
             <w:r>
               <w:rPr>
-                <w:rStyle w:val="951"/>
+                <w:rStyle w:val="959"/>
               </w:rPr>
             </w:r>
             <w:r>
               <w:rPr>
-                <w:rStyle w:val="951"/>
+                <w:rStyle w:val="959"/>
               </w:rPr>
               <w:t xml:space="preserve">Annexe : script Python d’analyse des logs</w:t>
             </w:r>
             <w:r>
               <w:rPr>
-                <w:rStyle w:val="951"/>
+                <w:rStyle w:val="959"/>
               </w:rPr>
             </w:r>
             <w:r>
@@ -686,12 +686,12 @@
         </w:p>
         <w:p>
           <w:pPr>
-            <w:pStyle w:val="941"/>
+            <w:pStyle w:val="949"/>
             <w:tabs>
               <w:tab w:val="right" w:pos="9350" w:leader="dot"/>
             </w:tabs>
             <w:rPr>
-              <w:rStyle w:val="774"/>
+              <w:rStyle w:val="782"/>
               <w:highlight w:val="none"/>
             </w:rPr>
           </w:pPr>
@@ -699,18 +699,18 @@
           <w:hyperlink w:tooltip="#_Toc16" w:anchor="_Toc16" w:history="1">
             <w:r>
               <w:rPr>
-                <w:rStyle w:val="951"/>
+                <w:rStyle w:val="959"/>
               </w:rPr>
             </w:r>
             <w:r>
               <w:rPr>
-                <w:rStyle w:val="951"/>
+                <w:rStyle w:val="959"/>
               </w:rPr>
               <w:t xml:space="preserve">Annexe : correction manuelle des problèmes d’encodage des fichiers d’Aloes</w:t>
             </w:r>
             <w:r>
               <w:rPr>
-                <w:rStyle w:val="951"/>
+                <w:rStyle w:val="959"/>
                 <w:highlight w:val="none"/>
               </w:rPr>
             </w:r>
@@ -727,7 +727,7 @@
           </w:hyperlink>
           <w:r>
             <w:rPr>
-              <w:rStyle w:val="774"/>
+              <w:rStyle w:val="782"/>
               <w:highlight w:val="none"/>
             </w:rPr>
           </w:r>
@@ -736,7 +736,7 @@
         <w:p>
           <w:r>
             <w:rPr>
-              <w:rStyle w:val="933"/>
+              <w:rStyle w:val="941"/>
             </w:rPr>
           </w:r>
           <w:r>
@@ -754,7 +754,7 @@
     </w:p>
     <w:p>
       <w:pPr>
-        <w:pStyle w:val="762"/>
+        <w:pStyle w:val="770"/>
       </w:pPr>
       <w:r/>
       <w:bookmarkStart w:id="21" w:name="_Toc2"/>
@@ -791,7 +791,7 @@
     </w:p>
     <w:p>
       <w:pPr>
-        <w:pStyle w:val="762"/>
+        <w:pStyle w:val="770"/>
       </w:pPr>
       <w:r/>
       <w:bookmarkStart w:id="22" w:name="_Toc3"/>
@@ -808,7 +808,7 @@
     </w:p>
     <w:p>
       <w:pPr>
-        <w:pStyle w:val="763"/>
+        <w:pStyle w:val="771"/>
       </w:pPr>
       <w:r/>
       <w:bookmarkStart w:id="23" w:name="_Toc4"/>
@@ -850,7 +850,7 @@
     </w:p>
     <w:p>
       <w:pPr>
-        <w:pStyle w:val="944"/>
+        <w:pStyle w:val="952"/>
         <w:numPr>
           <w:ilvl w:val="0"/>
           <w:numId w:val="12"/>
@@ -870,7 +870,7 @@
     </w:p>
     <w:p>
       <w:pPr>
-        <w:pStyle w:val="944"/>
+        <w:pStyle w:val="952"/>
         <w:numPr>
           <w:ilvl w:val="0"/>
           <w:numId w:val="12"/>
@@ -890,7 +890,7 @@
     </w:p>
     <w:p>
       <w:pPr>
-        <w:pStyle w:val="944"/>
+        <w:pStyle w:val="952"/>
         <w:numPr>
           <w:ilvl w:val="0"/>
           <w:numId w:val="38"/>
@@ -910,7 +910,7 @@
     </w:p>
     <w:p>
       <w:pPr>
-        <w:pStyle w:val="944"/>
+        <w:pStyle w:val="952"/>
         <w:numPr>
           <w:ilvl w:val="0"/>
           <w:numId w:val="12"/>
@@ -935,7 +935,7 @@
     </w:p>
     <w:p>
       <w:pPr>
-        <w:pStyle w:val="944"/>
+        <w:pStyle w:val="952"/>
         <w:numPr>
           <w:ilvl w:val="0"/>
           <w:numId w:val="12"/>
@@ -965,17 +965,12 @@
         </w:rPr>
         <w:t xml:space="preserve">query d’inférence qui calcule la surindexation sur les instruments et les voix</w:t>
       </w:r>
-      <w:r/>
       <w:r>
         <w:rPr>
           <w:highlight w:val="none"/>
         </w:rPr>
       </w:r>
-      <w:r>
-        <w:rPr>
-          <w:highlight w:val="none"/>
-        </w:rPr>
-      </w:r>
+      <w:r/>
     </w:p>
     <w:p>
       <w:r/>
@@ -993,7 +988,7 @@
     </w:p>
     <w:p>
       <w:pPr>
-        <w:pStyle w:val="944"/>
+        <w:pStyle w:val="952"/>
         <w:numPr>
           <w:ilvl w:val="0"/>
           <w:numId w:val="23"/>
@@ -1013,7 +1008,7 @@
     </w:p>
     <w:p>
       <w:pPr>
-        <w:pStyle w:val="944"/>
+        <w:pStyle w:val="952"/>
         <w:numPr>
           <w:ilvl w:val="0"/>
           <w:numId w:val="23"/>
@@ -1043,7 +1038,7 @@
     </w:p>
     <w:p>
       <w:pPr>
-        <w:pStyle w:val="944"/>
+        <w:pStyle w:val="952"/>
         <w:numPr>
           <w:ilvl w:val="0"/>
           <w:numId w:val="31"/>
@@ -1109,7 +1104,7 @@
     </w:p>
     <w:p>
       <w:pPr>
-        <w:pStyle w:val="763"/>
+        <w:pStyle w:val="771"/>
       </w:pPr>
       <w:r/>
       <w:bookmarkStart w:id="24" w:name="_Toc5"/>
@@ -1144,7 +1139,7 @@
     </w:p>
     <w:p>
       <w:pPr>
-        <w:pStyle w:val="944"/>
+        <w:pStyle w:val="952"/>
         <w:numPr>
           <w:ilvl w:val="0"/>
           <w:numId w:val="48"/>
@@ -1157,7 +1152,7 @@
     </w:p>
     <w:p>
       <w:pPr>
-        <w:pStyle w:val="944"/>
+        <w:pStyle w:val="952"/>
         <w:numPr>
           <w:ilvl w:val="0"/>
           <w:numId w:val="48"/>
@@ -1167,11 +1162,10 @@
         <w:t xml:space="preserve">les vocabulaires contrôlés utilisés lors de la conversion, en RDF (n’importe quelle sérialisation, typiquement Turtle ou RDF/XML).</w:t>
       </w:r>
       <w:r/>
-      <w:r/>
-    </w:p>
-    <w:p>
-      <w:pPr>
-        <w:pStyle w:val="944"/>
+    </w:p>
+    <w:p>
+      <w:pPr>
+        <w:pStyle w:val="952"/>
         <w:numPr>
           <w:ilvl w:val="0"/>
           <w:numId w:val="48"/>
@@ -1194,10 +1188,11 @@
           <w:highlight w:val="none"/>
         </w:rPr>
       </w:r>
-    </w:p>
-    <w:p>
-      <w:pPr>
-        <w:pStyle w:val="764"/>
+      <w:r/>
+    </w:p>
+    <w:p>
+      <w:pPr>
+        <w:pStyle w:val="772"/>
       </w:pPr>
       <w:r/>
       <w:bookmarkStart w:id="25" w:name="_Toc6"/>
@@ -1220,7 +1215,7 @@
     </w:p>
     <w:p>
       <w:pPr>
-        <w:pStyle w:val="944"/>
+        <w:pStyle w:val="952"/>
         <w:numPr>
           <w:ilvl w:val="0"/>
           <w:numId w:val="12"/>
@@ -1247,7 +1242,7 @@
     </w:p>
     <w:p>
       <w:pPr>
-        <w:pStyle w:val="944"/>
+        <w:pStyle w:val="952"/>
         <w:numPr>
           <w:ilvl w:val="0"/>
           <w:numId w:val="12"/>
@@ -1267,7 +1262,7 @@
     </w:p>
     <w:p>
       <w:pPr>
-        <w:pStyle w:val="944"/>
+        <w:pStyle w:val="952"/>
         <w:numPr>
           <w:ilvl w:val="0"/>
           <w:numId w:val="12"/>
@@ -1287,7 +1282,7 @@
     </w:p>
     <w:p>
       <w:pPr>
-        <w:pStyle w:val="944"/>
+        <w:pStyle w:val="952"/>
         <w:numPr>
           <w:ilvl w:val="0"/>
           <w:numId w:val="12"/>
@@ -1320,7 +1315,7 @@
     </w:p>
     <w:p>
       <w:pPr>
-        <w:pStyle w:val="764"/>
+        <w:pStyle w:val="772"/>
       </w:pPr>
       <w:r/>
       <w:bookmarkStart w:id="26" w:name="_Toc7"/>
@@ -1343,7 +1338,7 @@
     </w:p>
     <w:p>
       <w:pPr>
-        <w:pStyle w:val="944"/>
+        <w:pStyle w:val="952"/>
         <w:numPr>
           <w:ilvl w:val="0"/>
           <w:numId w:val="12"/>
@@ -1366,7 +1361,7 @@
     </w:p>
     <w:p>
       <w:pPr>
-        <w:pStyle w:val="944"/>
+        <w:pStyle w:val="952"/>
         <w:numPr>
           <w:ilvl w:val="1"/>
           <w:numId w:val="12"/>
@@ -1393,7 +1388,7 @@
     </w:p>
     <w:p>
       <w:pPr>
-        <w:pStyle w:val="944"/>
+        <w:pStyle w:val="952"/>
         <w:numPr>
           <w:ilvl w:val="1"/>
           <w:numId w:val="12"/>
@@ -1420,7 +1415,7 @@
     </w:p>
     <w:p>
       <w:pPr>
-        <w:pStyle w:val="944"/>
+        <w:pStyle w:val="952"/>
         <w:numPr>
           <w:ilvl w:val="1"/>
           <w:numId w:val="12"/>
@@ -1453,7 +1448,7 @@
     </w:p>
     <w:p>
       <w:pPr>
-        <w:pStyle w:val="944"/>
+        <w:pStyle w:val="952"/>
         <w:numPr>
           <w:ilvl w:val="1"/>
           <w:numId w:val="12"/>
@@ -1480,7 +1475,7 @@
     </w:p>
     <w:p>
       <w:pPr>
-        <w:pStyle w:val="944"/>
+        <w:pStyle w:val="952"/>
         <w:numPr>
           <w:ilvl w:val="1"/>
           <w:numId w:val="12"/>
@@ -1513,7 +1508,7 @@
     </w:p>
     <w:p>
       <w:pPr>
-        <w:pStyle w:val="944"/>
+        <w:pStyle w:val="952"/>
         <w:numPr>
           <w:ilvl w:val="1"/>
           <w:numId w:val="12"/>
@@ -1546,7 +1541,7 @@
     </w:p>
     <w:p>
       <w:pPr>
-        <w:pStyle w:val="944"/>
+        <w:pStyle w:val="952"/>
         <w:numPr>
           <w:ilvl w:val="0"/>
           <w:numId w:val="12"/>
@@ -1579,6 +1574,7 @@
           <w:highlight w:val="yellow"/>
         </w:rPr>
       </w:r>
+      <w:r/>
     </w:p>
     <w:p>
       <w:r/>
@@ -1598,7 +1594,7 @@
     </w:p>
     <w:p>
       <w:pPr>
-        <w:pStyle w:val="763"/>
+        <w:pStyle w:val="771"/>
       </w:pPr>
       <w:r/>
       <w:bookmarkStart w:id="27" w:name="_Toc8"/>
@@ -1636,7 +1632,7 @@
     </w:p>
     <w:p>
       <w:pPr>
-        <w:pStyle w:val="944"/>
+        <w:pStyle w:val="952"/>
         <w:numPr>
           <w:ilvl w:val="0"/>
           <w:numId w:val="12"/>
@@ -1663,7 +1659,7 @@
     </w:p>
     <w:p>
       <w:pPr>
-        <w:pStyle w:val="944"/>
+        <w:pStyle w:val="952"/>
         <w:numPr>
           <w:ilvl w:val="0"/>
           <w:numId w:val="12"/>
@@ -1719,7 +1715,7 @@
     </w:p>
     <w:p>
       <w:pPr>
-        <w:pStyle w:val="762"/>
+        <w:pStyle w:val="770"/>
       </w:pPr>
       <w:r/>
       <w:bookmarkStart w:id="28" w:name="_Toc9"/>
@@ -1835,7 +1831,7 @@
     </w:p>
     <w:p>
       <w:pPr>
-        <w:pStyle w:val="762"/>
+        <w:pStyle w:val="770"/>
         <w:rPr>
           <w:bCs/>
         </w:rPr>
@@ -1903,7 +1899,7 @@
     </w:p>
     <w:p>
       <w:pPr>
-        <w:pStyle w:val="944"/>
+        <w:pStyle w:val="952"/>
         <w:numPr>
           <w:ilvl w:val="0"/>
           <w:numId w:val="27"/>
@@ -1919,7 +1915,7 @@
       <w:hyperlink r:id="rId12" w:tooltip="https://skos-play.sparna.fr/play/convert" w:history="1">
         <w:r>
           <w:rPr>
-            <w:rStyle w:val="951"/>
+            <w:rStyle w:val="959"/>
           </w:rPr>
           <w:t xml:space="preserve">https://skos-play.sparna.fr/play/convert</w:t>
         </w:r>
@@ -1931,7 +1927,7 @@
     </w:p>
     <w:p>
       <w:pPr>
-        <w:pStyle w:val="944"/>
+        <w:pStyle w:val="952"/>
         <w:numPr>
           <w:ilvl w:val="0"/>
           <w:numId w:val="27"/>
@@ -1948,7 +1944,7 @@
     </w:p>
     <w:p>
       <w:pPr>
-        <w:pStyle w:val="944"/>
+        <w:pStyle w:val="952"/>
         <w:numPr>
           <w:ilvl w:val="0"/>
           <w:numId w:val="27"/>
@@ -1965,7 +1961,7 @@
     </w:p>
     <w:p>
       <w:pPr>
-        <w:pStyle w:val="944"/>
+        <w:pStyle w:val="952"/>
         <w:numPr>
           <w:ilvl w:val="0"/>
           <w:numId w:val="27"/>
@@ -1988,7 +1984,7 @@
     </w:p>
     <w:p>
       <w:pPr>
-        <w:pStyle w:val="944"/>
+        <w:pStyle w:val="952"/>
         <w:numPr>
           <w:ilvl w:val="0"/>
           <w:numId w:val="27"/>
@@ -2005,7 +2001,7 @@
     </w:p>
     <w:p>
       <w:pPr>
-        <w:pStyle w:val="762"/>
+        <w:pStyle w:val="770"/>
       </w:pPr>
       <w:r/>
       <w:bookmarkStart w:id="30" w:name="_Toc11"/>
@@ -2043,7 +2039,7 @@
     </w:p>
     <w:p>
       <w:pPr>
-        <w:pStyle w:val="762"/>
+        <w:pStyle w:val="770"/>
       </w:pPr>
       <w:r/>
       <w:bookmarkStart w:id="31" w:name="_Toc12"/>
@@ -2091,7 +2087,7 @@
       </w:r>
       <w:r>
         <w:rPr>
-          <w:rStyle w:val="921"/>
+          <w:rStyle w:val="929"/>
           <w:b w:val="0"/>
           <w:bCs w:val="0"/>
         </w:rPr>
@@ -2156,6 +2152,7 @@
           <w:highlight w:val="none"/>
         </w:rPr>
       </w:r>
+      <w:r/>
     </w:p>
     <w:p>
       <w:pPr>
@@ -2260,10 +2257,11 @@
           <w:highlight w:val="yellow"/>
         </w:rPr>
       </w:r>
-    </w:p>
-    <w:p>
-      <w:pPr>
-        <w:pStyle w:val="944"/>
+      <w:r/>
+    </w:p>
+    <w:p>
+      <w:pPr>
+        <w:pStyle w:val="952"/>
         <w:numPr>
           <w:ilvl w:val="0"/>
           <w:numId w:val="49"/>
@@ -2298,10 +2296,11 @@
           <w:highlight w:val="yellow"/>
         </w:rPr>
       </w:r>
-    </w:p>
-    <w:p>
-      <w:pPr>
-        <w:pStyle w:val="944"/>
+      <w:r/>
+    </w:p>
+    <w:p>
+      <w:pPr>
+        <w:pStyle w:val="952"/>
         <w:numPr>
           <w:ilvl w:val="0"/>
           <w:numId w:val="49"/>
@@ -2321,10 +2320,11 @@
           <w:highlight w:val="none"/>
         </w:rPr>
       </w:r>
-    </w:p>
-    <w:p>
-      <w:pPr>
-        <w:pStyle w:val="762"/>
+      <w:r/>
+    </w:p>
+    <w:p>
+      <w:pPr>
+        <w:pStyle w:val="770"/>
       </w:pPr>
       <w:r/>
       <w:bookmarkStart w:id="32" w:name="_Toc13"/>
@@ -2430,7 +2430,7 @@
     </w:p>
     <w:p>
       <w:pPr>
-        <w:pStyle w:val="762"/>
+        <w:pStyle w:val="770"/>
       </w:pPr>
       <w:r/>
       <w:bookmarkStart w:id="33" w:name="_Toc14"/>
@@ -2468,7 +2468,7 @@
     </w:p>
     <w:p>
       <w:pPr>
-        <w:pStyle w:val="944"/>
+        <w:pStyle w:val="952"/>
         <w:numPr>
           <w:ilvl w:val="0"/>
           <w:numId w:val="32"/>
@@ -2479,7 +2479,7 @@
       <w:hyperlink r:id="rId13" w:tooltip="https://graphdb.prd.iumio.fr/login" w:history="1">
         <w:r>
           <w:rPr>
-            <w:rStyle w:val="951"/>
+            <w:rStyle w:val="959"/>
           </w:rPr>
           <w:t xml:space="preserve">https://graphdb.prd.iumio.fr/login</w:t>
         </w:r>
@@ -2489,7 +2489,7 @@
     </w:p>
     <w:p>
       <w:pPr>
-        <w:pStyle w:val="944"/>
+        <w:pStyle w:val="952"/>
         <w:numPr>
           <w:ilvl w:val="0"/>
           <w:numId w:val="32"/>
@@ -2503,7 +2503,7 @@
     </w:p>
     <w:p>
       <w:pPr>
-        <w:pStyle w:val="944"/>
+        <w:pStyle w:val="952"/>
         <w:numPr>
           <w:ilvl w:val="1"/>
           <w:numId w:val="32"/>
@@ -2523,7 +2523,7 @@
     </w:p>
     <w:p>
       <w:pPr>
-        <w:pStyle w:val="944"/>
+        <w:pStyle w:val="952"/>
         <w:numPr>
           <w:ilvl w:val="1"/>
           <w:numId w:val="32"/>
@@ -2543,7 +2543,7 @@
     </w:p>
     <w:p>
       <w:pPr>
-        <w:pStyle w:val="944"/>
+        <w:pStyle w:val="952"/>
         <w:ind w:left="2160"/>
         <w:spacing w:line="240" w:lineRule="auto"/>
       </w:pPr>
@@ -2707,7 +2707,7 @@
     </w:p>
     <w:p>
       <w:pPr>
-        <w:pStyle w:val="944"/>
+        <w:pStyle w:val="952"/>
         <w:ind w:left="1440"/>
         <w:spacing w:line="240" w:lineRule="auto"/>
       </w:pPr>
@@ -2716,7 +2716,7 @@
     </w:p>
     <w:p>
       <w:pPr>
-        <w:pStyle w:val="944"/>
+        <w:pStyle w:val="952"/>
         <w:numPr>
           <w:ilvl w:val="0"/>
           <w:numId w:val="32"/>
@@ -2753,7 +2753,7 @@
     </w:p>
     <w:p>
       <w:pPr>
-        <w:pStyle w:val="944"/>
+        <w:pStyle w:val="952"/>
         <w:numPr>
           <w:ilvl w:val="1"/>
           <w:numId w:val="32"/>
@@ -2901,7 +2901,7 @@
     </w:p>
     <w:p>
       <w:pPr>
-        <w:pStyle w:val="944"/>
+        <w:pStyle w:val="952"/>
         <w:numPr>
           <w:ilvl w:val="1"/>
           <w:numId w:val="32"/>
@@ -3052,7 +3052,7 @@
     </w:p>
     <w:p>
       <w:pPr>
-        <w:pStyle w:val="944"/>
+        <w:pStyle w:val="952"/>
         <w:ind w:left="2160"/>
         <w:spacing w:line="240" w:lineRule="auto"/>
       </w:pPr>
@@ -3061,7 +3061,7 @@
     </w:p>
     <w:p>
       <w:pPr>
-        <w:pStyle w:val="944"/>
+        <w:pStyle w:val="952"/>
         <w:numPr>
           <w:ilvl w:val="1"/>
           <w:numId w:val="32"/>
@@ -3088,7 +3088,7 @@
     </w:p>
     <w:p>
       <w:pPr>
-        <w:pStyle w:val="944"/>
+        <w:pStyle w:val="952"/>
         <w:ind w:left="2160"/>
         <w:spacing w:line="240" w:lineRule="auto"/>
       </w:pPr>
@@ -3097,7 +3097,7 @@
     </w:p>
     <w:p>
       <w:pPr>
-        <w:pStyle w:val="944"/>
+        <w:pStyle w:val="952"/>
         <w:ind w:left="2160"/>
         <w:spacing w:line="240" w:lineRule="auto"/>
       </w:pPr>
@@ -3106,7 +3106,7 @@
     </w:p>
     <w:p>
       <w:pPr>
-        <w:pStyle w:val="944"/>
+        <w:pStyle w:val="952"/>
         <w:numPr>
           <w:ilvl w:val="0"/>
           <w:numId w:val="32"/>
@@ -3120,7 +3120,7 @@
     </w:p>
     <w:p>
       <w:pPr>
-        <w:pStyle w:val="944"/>
+        <w:pStyle w:val="952"/>
         <w:spacing w:line="240" w:lineRule="auto"/>
       </w:pPr>
       <w:r/>
@@ -3128,7 +3128,7 @@
     </w:p>
     <w:p>
       <w:pPr>
-        <w:pStyle w:val="944"/>
+        <w:pStyle w:val="952"/>
         <w:numPr>
           <w:ilvl w:val="1"/>
           <w:numId w:val="32"/>
@@ -3151,7 +3151,7 @@
     </w:p>
     <w:p>
       <w:pPr>
-        <w:pStyle w:val="944"/>
+        <w:pStyle w:val="952"/>
         <w:numPr>
           <w:ilvl w:val="2"/>
           <w:numId w:val="32"/>
@@ -3165,7 +3165,7 @@
     </w:p>
     <w:p>
       <w:pPr>
-        <w:pStyle w:val="944"/>
+        <w:pStyle w:val="952"/>
         <w:numPr>
           <w:ilvl w:val="2"/>
           <w:numId w:val="32"/>
@@ -3179,7 +3179,7 @@
     </w:p>
     <w:p>
       <w:pPr>
-        <w:pStyle w:val="944"/>
+        <w:pStyle w:val="952"/>
         <w:numPr>
           <w:ilvl w:val="3"/>
           <w:numId w:val="32"/>
@@ -3201,7 +3201,7 @@
     </w:p>
     <w:p>
       <w:pPr>
-        <w:pStyle w:val="944"/>
+        <w:pStyle w:val="952"/>
         <w:numPr>
           <w:ilvl w:val="3"/>
           <w:numId w:val="32"/>
@@ -3223,7 +3223,7 @@
     </w:p>
     <w:p>
       <w:pPr>
-        <w:pStyle w:val="944"/>
+        <w:pStyle w:val="952"/>
         <w:numPr>
           <w:ilvl w:val="3"/>
           <w:numId w:val="32"/>
@@ -3245,7 +3245,7 @@
     </w:p>
     <w:p>
       <w:pPr>
-        <w:pStyle w:val="944"/>
+        <w:pStyle w:val="952"/>
         <w:numPr>
           <w:ilvl w:val="1"/>
           <w:numId w:val="32"/>
@@ -3291,7 +3291,7 @@
     </w:p>
     <w:p>
       <w:pPr>
-        <w:pStyle w:val="944"/>
+        <w:pStyle w:val="952"/>
         <w:numPr>
           <w:ilvl w:val="1"/>
           <w:numId w:val="32"/>
@@ -3300,9 +3300,15 @@
       </w:pPr>
       <w:r>
         <w:rPr>
+          <w:highlight w:val="yellow"/>
+        </w:rPr>
+        <w:t xml:space="preserve">1 fichier zip contenant l’output RDF de la surindexation des instruments et des voix, qui est le fichier qui se trouve dans</w:t>
+      </w:r>
+      <w:r>
+        <w:rPr>
           <w:highlight w:val="none"/>
         </w:rPr>
-        <w:t xml:space="preserve">1 fichier zip contenant l’output RDF de la surindexation des instruments et des voix, qui est le fichier qui se trouve dans </w:t>
+        <w:t xml:space="preserve"> </w:t>
       </w:r>
       <w:r>
         <w:rPr>
@@ -3316,6 +3322,7 @@
           <w:highlight w:val="none"/>
         </w:rPr>
       </w:r>
+      <w:r/>
     </w:p>
     <w:p>
       <w:pPr>
@@ -3326,7 +3333,7 @@
     </w:p>
     <w:p>
       <w:pPr>
-        <w:pStyle w:val="944"/>
+        <w:pStyle w:val="952"/>
         <w:numPr>
           <w:ilvl w:val="1"/>
           <w:numId w:val="32"/>
@@ -3347,7 +3354,7 @@
     </w:p>
     <w:p>
       <w:pPr>
-        <w:pStyle w:val="944"/>
+        <w:pStyle w:val="952"/>
         <w:spacing w:line="240" w:lineRule="auto"/>
       </w:pPr>
       <w:r/>
@@ -3355,7 +3362,7 @@
     </w:p>
     <w:p>
       <w:pPr>
-        <w:pStyle w:val="944"/>
+        <w:pStyle w:val="952"/>
         <w:spacing w:line="240" w:lineRule="auto"/>
       </w:pPr>
       <w:r>
@@ -3428,7 +3435,7 @@
     </w:p>
     <w:p>
       <w:pPr>
-        <w:pStyle w:val="944"/>
+        <w:pStyle w:val="952"/>
         <w:spacing w:line="240" w:lineRule="auto"/>
       </w:pPr>
       <w:r/>
@@ -3436,7 +3443,7 @@
     </w:p>
     <w:p>
       <w:pPr>
-        <w:pStyle w:val="944"/>
+        <w:pStyle w:val="952"/>
         <w:ind w:left="0"/>
         <w:spacing w:line="240" w:lineRule="auto"/>
       </w:pPr>
@@ -3445,7 +3452,7 @@
     </w:p>
     <w:p>
       <w:pPr>
-        <w:pStyle w:val="944"/>
+        <w:pStyle w:val="952"/>
         <w:spacing w:line="240" w:lineRule="auto"/>
       </w:pPr>
       <w:r/>
@@ -3453,7 +3460,7 @@
     </w:p>
     <w:p>
       <w:pPr>
-        <w:pStyle w:val="944"/>
+        <w:pStyle w:val="952"/>
         <w:numPr>
           <w:ilvl w:val="0"/>
           <w:numId w:val="41"/>
@@ -3593,7 +3600,7 @@
     </w:p>
     <w:p>
       <w:pPr>
-        <w:pStyle w:val="944"/>
+        <w:pStyle w:val="952"/>
         <w:numPr>
           <w:ilvl w:val="1"/>
           <w:numId w:val="32"/>
@@ -3630,14 +3637,14 @@
     </w:p>
     <w:p>
       <w:pPr>
-        <w:pStyle w:val="944"/>
-      </w:pPr>
-      <w:r/>
-      <w:r/>
-    </w:p>
-    <w:p>
-      <w:pPr>
-        <w:pStyle w:val="944"/>
+        <w:pStyle w:val="952"/>
+      </w:pPr>
+      <w:r/>
+      <w:r/>
+    </w:p>
+    <w:p>
+      <w:pPr>
+        <w:pStyle w:val="952"/>
         <w:ind w:left="2880"/>
         <w:spacing w:line="240" w:lineRule="auto"/>
       </w:pPr>
@@ -3726,7 +3733,7 @@
     </w:p>
     <w:p>
       <w:pPr>
-        <w:pStyle w:val="944"/>
+        <w:pStyle w:val="952"/>
         <w:numPr>
           <w:ilvl w:val="0"/>
           <w:numId w:val="42"/>
@@ -3795,7 +3802,7 @@
       <w:hyperlink r:id="rId20" w:tooltip="http://data.philharmoniedeparis.fr/graph/scores" w:history="1">
         <w:r>
           <w:rPr>
-            <w:rStyle w:val="951"/>
+            <w:rStyle w:val="959"/>
           </w:rPr>
           <w:t xml:space="preserve">http://data.philharmoniedeparis.fr/graph/scores</w:t>
         </w:r>
@@ -3830,7 +3837,7 @@
     </w:p>
     <w:p>
       <w:pPr>
-        <w:pStyle w:val="944"/>
+        <w:pStyle w:val="952"/>
       </w:pPr>
       <w:r>
         <mc:AlternateContent>
@@ -3917,7 +3924,7 @@
     </w:p>
     <w:p>
       <w:pPr>
-        <w:pStyle w:val="944"/>
+        <w:pStyle w:val="952"/>
         <w:numPr>
           <w:ilvl w:val="1"/>
           <w:numId w:val="32"/>
@@ -3936,14 +3943,14 @@
         </w:r>
         <w:r>
           <w:rPr>
-            <w:rStyle w:val="951"/>
+            <w:rStyle w:val="959"/>
           </w:rPr>
           <w:t xml:space="preserve"> http://data.philharmoniedeparis.fr/graph/authorities</w:t>
         </w:r>
       </w:hyperlink>
       <w:r>
         <w:rPr>
-          <w:rStyle w:val="951"/>
+          <w:rStyle w:val="959"/>
         </w:rPr>
         <w:t xml:space="preserve"> </w:t>
       </w:r>
@@ -3951,7 +3958,7 @@
     </w:p>
     <w:p>
       <w:pPr>
-        <w:pStyle w:val="944"/>
+        <w:pStyle w:val="952"/>
         <w:ind w:left="2160"/>
         <w:spacing w:line="240" w:lineRule="auto"/>
       </w:pPr>
@@ -3960,7 +3967,7 @@
     </w:p>
     <w:p>
       <w:pPr>
-        <w:pStyle w:val="944"/>
+        <w:pStyle w:val="952"/>
         <w:numPr>
           <w:ilvl w:val="1"/>
           <w:numId w:val="32"/>
@@ -3982,7 +3989,7 @@
       <w:hyperlink r:id="rId23" w:tooltip="http://data.philharmoniedeparis.fr/graph/controlled-vocabularies" w:history="1">
         <w:r>
           <w:rPr>
-            <w:rStyle w:val="951"/>
+            <w:rStyle w:val="959"/>
           </w:rPr>
           <w:t xml:space="preserve">http://data.philharmoniedeparis.fr/graph/controlled-vocabularies</w:t>
         </w:r>
@@ -3992,7 +3999,7 @@
     </w:p>
     <w:p>
       <w:pPr>
-        <w:pStyle w:val="944"/>
+        <w:pStyle w:val="952"/>
         <w:numPr>
           <w:ilvl w:val="0"/>
           <w:numId w:val="32"/>
@@ -4009,10 +4016,11 @@
           <w:highlight w:val="none"/>
         </w:rPr>
       </w:r>
-    </w:p>
-    <w:p>
-      <w:pPr>
-        <w:pStyle w:val="944"/>
+      <w:r/>
+    </w:p>
+    <w:p>
+      <w:pPr>
+        <w:pStyle w:val="952"/>
         <w:numPr>
           <w:ilvl w:val="1"/>
           <w:numId w:val="32"/>
@@ -4051,7 +4059,7 @@
       <w:hyperlink r:id="rId24" w:tooltip="http://data.philharmoniedeparis.fr/graph/controlled-vocabularies" w:history="1">
         <w:r>
           <w:rPr>
-            <w:rStyle w:val="951"/>
+            <w:rStyle w:val="959"/>
             <w:highlight w:val="yellow"/>
           </w:rPr>
           <w:t xml:space="preserve">http://data.philharmoniedeparis.fr/graph/surindexation</w:t>
@@ -4062,15 +4070,11 @@
           <w:highlight w:val="none"/>
         </w:rPr>
       </w:r>
-      <w:r>
-        <w:rPr>
-          <w:highlight w:val="none"/>
-        </w:rPr>
-      </w:r>
-    </w:p>
-    <w:p>
-      <w:pPr>
-        <w:pStyle w:val="944"/>
+      <w:r/>
+    </w:p>
+    <w:p>
+      <w:pPr>
+        <w:pStyle w:val="952"/>
         <w:ind w:left="2160"/>
         <w:spacing w:line="240" w:lineRule="auto"/>
       </w:pPr>
@@ -4079,7 +4083,7 @@
     </w:p>
     <w:p>
       <w:pPr>
-        <w:pStyle w:val="762"/>
+        <w:pStyle w:val="770"/>
       </w:pPr>
       <w:r/>
       <w:bookmarkStart w:id="34" w:name="_Toc15"/>
@@ -4256,7 +4260,7 @@
     </w:p>
     <w:p>
       <w:pPr>
-        <w:pStyle w:val="952"/>
+        <w:pStyle w:val="960"/>
         <w:spacing w:before="0" w:beforeAutospacing="0" w:after="0" w:afterAutospacing="0"/>
         <w:rPr>
           <w:rFonts w:ascii="Arial" w:hAnsi="Arial" w:eastAsia="Arial" w:cs="Arial"/>
@@ -4317,7 +4321,7 @@
     </w:p>
     <w:p>
       <w:pPr>
-        <w:pStyle w:val="952"/>
+        <w:pStyle w:val="960"/>
         <w:spacing w:before="0" w:beforeAutospacing="0" w:after="0" w:afterAutospacing="0"/>
         <w:rPr>
           <w:rFonts w:ascii="Arial" w:hAnsi="Arial" w:eastAsia="Arial" w:cs="Arial"/>
@@ -4357,7 +4361,7 @@
     </w:p>
     <w:p>
       <w:pPr>
-        <w:pStyle w:val="952"/>
+        <w:pStyle w:val="960"/>
         <w:spacing w:before="0" w:beforeAutospacing="0" w:after="0" w:afterAutospacing="0"/>
         <w:rPr>
           <w:rFonts w:ascii="Arial" w:hAnsi="Arial" w:eastAsia="Arial" w:cs="Arial"/>
@@ -4375,7 +4379,7 @@
     </w:p>
     <w:p>
       <w:pPr>
-        <w:pStyle w:val="952"/>
+        <w:pStyle w:val="960"/>
         <w:spacing w:before="0" w:beforeAutospacing="0" w:after="0" w:afterAutospacing="0"/>
         <w:rPr>
           <w:rFonts w:ascii="Arial" w:hAnsi="Arial" w:eastAsia="Arial" w:cs="Arial"/>
@@ -4415,7 +4419,7 @@
     </w:p>
     <w:p>
       <w:pPr>
-        <w:pStyle w:val="952"/>
+        <w:pStyle w:val="960"/>
         <w:numPr>
           <w:ilvl w:val="0"/>
           <w:numId w:val="44"/>
@@ -4482,7 +4486,7 @@
     </w:p>
     <w:p>
       <w:pPr>
-        <w:pStyle w:val="952"/>
+        <w:pStyle w:val="960"/>
         <w:numPr>
           <w:ilvl w:val="0"/>
           <w:numId w:val="45"/>
@@ -4532,7 +4536,7 @@
     </w:p>
     <w:p>
       <w:pPr>
-        <w:pStyle w:val="952"/>
+        <w:pStyle w:val="960"/>
         <w:numPr>
           <w:ilvl w:val="0"/>
           <w:numId w:val="45"/>
@@ -4564,7 +4568,7 @@
     </w:p>
     <w:p>
       <w:pPr>
-        <w:pStyle w:val="952"/>
+        <w:pStyle w:val="960"/>
         <w:numPr>
           <w:ilvl w:val="0"/>
           <w:numId w:val="45"/>
@@ -4620,7 +4624,7 @@
     </w:p>
     <w:p>
       <w:pPr>
-        <w:pStyle w:val="952"/>
+        <w:pStyle w:val="960"/>
         <w:spacing w:before="0" w:beforeAutospacing="0" w:after="0" w:afterAutospacing="0"/>
         <w:rPr>
           <w:rFonts w:ascii="Arial" w:hAnsi="Arial" w:eastAsia="Arial" w:cs="Arial"/>
@@ -4639,7 +4643,7 @@
     </w:p>
     <w:p>
       <w:pPr>
-        <w:pStyle w:val="952"/>
+        <w:pStyle w:val="960"/>
         <w:spacing w:before="0" w:beforeAutospacing="0" w:after="0" w:afterAutospacing="0"/>
         <w:rPr>
           <w:rFonts w:ascii="Arial" w:hAnsi="Arial" w:eastAsia="Arial" w:cs="Arial"/>
@@ -4663,7 +4667,7 @@
     </w:p>
     <w:p>
       <w:pPr>
-        <w:pStyle w:val="952"/>
+        <w:pStyle w:val="960"/>
         <w:spacing w:before="0" w:beforeAutospacing="0" w:after="0" w:afterAutospacing="0"/>
         <w:rPr>
           <w:rFonts w:ascii="DejaVu Sans Mono" w:hAnsi="DejaVu Sans Mono" w:eastAsia="Arial" w:cs="DejaVu Sans Mono"/>
@@ -4689,7 +4693,7 @@
     </w:p>
     <w:p>
       <w:pPr>
-        <w:pStyle w:val="952"/>
+        <w:pStyle w:val="960"/>
         <w:spacing w:before="0" w:beforeAutospacing="0" w:after="0" w:afterAutospacing="0"/>
         <w:rPr>
           <w:rFonts w:ascii="Arial" w:hAnsi="Arial" w:eastAsia="Arial" w:cs="Arial"/>
@@ -4795,14 +4799,14 @@
     </w:p>
     <w:p>
       <w:pPr>
-        <w:pStyle w:val="935"/>
-      </w:pPr>
-      <w:r/>
-      <w:r/>
-    </w:p>
-    <w:p>
-      <w:pPr>
-        <w:pStyle w:val="935"/>
+        <w:pStyle w:val="943"/>
+      </w:pPr>
+      <w:r/>
+      <w:r/>
+    </w:p>
+    <w:p>
+      <w:pPr>
+        <w:pStyle w:val="943"/>
       </w:pPr>
       <w:r/>
       <w:bookmarkStart w:id="19" w:name="_GoBack"/>
@@ -4815,7 +4819,7 @@
     </w:p>
     <w:p>
       <w:pPr>
-        <w:pStyle w:val="952"/>
+        <w:pStyle w:val="960"/>
         <w:spacing w:before="0" w:beforeAutospacing="0" w:after="0" w:afterAutospacing="0"/>
         <w:rPr>
           <w:rFonts w:ascii="DejaVu Sans Mono" w:hAnsi="DejaVu Sans Mono" w:eastAsia="Arial" w:cs="DejaVu Sans Mono"/>
@@ -4854,14 +4858,14 @@
     </w:p>
     <w:p>
       <w:pPr>
-        <w:pStyle w:val="935"/>
-      </w:pPr>
-      <w:r/>
-      <w:r/>
-    </w:p>
-    <w:p>
-      <w:pPr>
-        <w:pStyle w:val="935"/>
+        <w:pStyle w:val="943"/>
+      </w:pPr>
+      <w:r/>
+      <w:r/>
+    </w:p>
+    <w:p>
+      <w:pPr>
+        <w:pStyle w:val="943"/>
       </w:pPr>
       <w:r>
         <w:t xml:space="preserve">Seules les lignes contenant ce mot-clé seront sorties :</w:t>
@@ -4870,7 +4874,7 @@
     </w:p>
     <w:p>
       <w:pPr>
-        <w:pStyle w:val="935"/>
+        <w:pStyle w:val="943"/>
         <w:rPr>
           <w:highlight w:val="none"/>
         </w:rPr>
@@ -4949,9 +4953,9 @@
     </w:p>
     <w:p>
       <w:pPr>
-        <w:pStyle w:val="762"/>
-        <w:rPr>
-          <w:rStyle w:val="774"/>
+        <w:pStyle w:val="770"/>
+        <w:rPr>
+          <w:rStyle w:val="782"/>
           <w:highlight w:val="none"/>
         </w:rPr>
       </w:pPr>
@@ -4959,7 +4963,7 @@
       <w:bookmarkStart w:id="35" w:name="_Toc16"/>
       <w:r>
         <w:rPr>
-          <w:rStyle w:val="774"/>
+          <w:rStyle w:val="782"/>
         </w:rPr>
         <w:t xml:space="preserve">Annexe : correction manuelle des problèmes d’encodage des fichiers d’Aloes</w:t>
       </w:r>
@@ -5081,7 +5085,7 @@
     </w:p>
     <w:p>
       <w:pPr>
-        <w:pStyle w:val="952"/>
+        <w:pStyle w:val="960"/>
         <w:spacing w:before="0" w:beforeAutospacing="0" w:after="0" w:afterAutospacing="0"/>
       </w:pPr>
       <w:r>
@@ -5140,7 +5144,7 @@
     </w:p>
     <w:p>
       <w:pPr>
-        <w:pStyle w:val="952"/>
+        <w:pStyle w:val="960"/>
         <w:spacing w:before="0" w:beforeAutospacing="0" w:after="0" w:afterAutospacing="0"/>
         <w:rPr>
           <w:rFonts w:ascii="DejaVu Sans Mono" w:hAnsi="DejaVu Sans Mono" w:eastAsia="Arial" w:cs="DejaVu Sans Mono"/>
@@ -5171,7 +5175,7 @@
     </w:p>
     <w:p>
       <w:pPr>
-        <w:pStyle w:val="952"/>
+        <w:pStyle w:val="960"/>
         <w:spacing w:before="0" w:beforeAutospacing="0" w:after="0" w:afterAutospacing="0"/>
         <w:rPr>
           <w:rFonts w:ascii="DejaVu Sans Mono" w:hAnsi="DejaVu Sans Mono" w:eastAsia="Arial" w:cs="DejaVu Sans Mono"/>
@@ -5225,7 +5229,7 @@
     </w:p>
     <w:p>
       <w:pPr>
-        <w:pStyle w:val="952"/>
+        <w:pStyle w:val="960"/>
         <w:spacing w:before="0" w:beforeAutospacing="0" w:after="0" w:afterAutospacing="0"/>
         <w:rPr>
           <w:rFonts w:ascii="DejaVu Sans Mono" w:hAnsi="DejaVu Sans Mono" w:eastAsia="Arial" w:cs="DejaVu Sans Mono"/>
@@ -5255,7 +5259,7 @@
     </w:p>
     <w:p>
       <w:pPr>
-        <w:pStyle w:val="952"/>
+        <w:pStyle w:val="960"/>
         <w:spacing w:before="0" w:beforeAutospacing="0" w:after="0" w:afterAutospacing="0"/>
         <w:rPr>
           <w:rFonts w:ascii="DejaVu Sans Mono" w:hAnsi="DejaVu Sans Mono" w:eastAsia="Arial" w:cs="DejaVu Sans Mono"/>
@@ -5285,7 +5289,7 @@
     </w:p>
     <w:p>
       <w:pPr>
-        <w:pStyle w:val="952"/>
+        <w:pStyle w:val="960"/>
         <w:spacing w:before="0" w:beforeAutospacing="0" w:after="0" w:afterAutospacing="0"/>
         <w:rPr>
           <w:rFonts w:ascii="DejaVu Sans Mono" w:hAnsi="DejaVu Sans Mono" w:eastAsia="Arial" w:cs="DejaVu Sans Mono"/>
@@ -5315,7 +5319,7 @@
     </w:p>
     <w:p>
       <w:pPr>
-        <w:pStyle w:val="952"/>
+        <w:pStyle w:val="960"/>
         <w:spacing w:before="0" w:beforeAutospacing="0" w:after="0" w:afterAutospacing="0"/>
         <w:rPr>
           <w:rFonts w:ascii="DejaVu Sans Mono" w:hAnsi="DejaVu Sans Mono" w:eastAsia="Arial" w:cs="DejaVu Sans Mono"/>
@@ -5345,7 +5349,7 @@
     </w:p>
     <w:p>
       <w:pPr>
-        <w:pStyle w:val="952"/>
+        <w:pStyle w:val="960"/>
         <w:spacing w:before="0" w:beforeAutospacing="0" w:after="0" w:afterAutospacing="0"/>
         <w:rPr>
           <w:rFonts w:ascii="DejaVu Sans Mono" w:hAnsi="DejaVu Sans Mono" w:eastAsia="Arial" w:cs="DejaVu Sans Mono"/>
@@ -5375,7 +5379,7 @@
     </w:p>
     <w:p>
       <w:pPr>
-        <w:pStyle w:val="952"/>
+        <w:pStyle w:val="960"/>
         <w:spacing w:before="0" w:beforeAutospacing="0" w:after="0" w:afterAutospacing="0"/>
         <w:rPr>
           <w:rFonts w:ascii="DejaVu Sans Mono" w:hAnsi="DejaVu Sans Mono" w:eastAsia="Arial" w:cs="DejaVu Sans Mono"/>
@@ -5405,7 +5409,7 @@
     </w:p>
     <w:p>
       <w:pPr>
-        <w:pStyle w:val="952"/>
+        <w:pStyle w:val="960"/>
         <w:spacing w:before="0" w:beforeAutospacing="0" w:after="0" w:afterAutospacing="0"/>
         <w:rPr>
           <w:rFonts w:ascii="DejaVu Sans Mono" w:hAnsi="DejaVu Sans Mono" w:eastAsia="Arial" w:cs="DejaVu Sans Mono"/>
@@ -5435,7 +5439,7 @@
     </w:p>
     <w:p>
       <w:pPr>
-        <w:pStyle w:val="952"/>
+        <w:pStyle w:val="960"/>
         <w:spacing w:before="0" w:beforeAutospacing="0" w:after="0" w:afterAutospacing="0"/>
         <w:rPr>
           <w:rFonts w:ascii="DejaVu Sans Mono" w:hAnsi="DejaVu Sans Mono" w:eastAsia="Arial" w:cs="DejaVu Sans Mono"/>
@@ -5465,7 +5469,7 @@
     </w:p>
     <w:p>
       <w:pPr>
-        <w:pStyle w:val="952"/>
+        <w:pStyle w:val="960"/>
         <w:spacing w:before="0" w:beforeAutospacing="0" w:after="0" w:afterAutospacing="0"/>
         <w:rPr>
           <w:rFonts w:ascii="DejaVu Sans Mono" w:hAnsi="DejaVu Sans Mono" w:eastAsia="Arial" w:cs="DejaVu Sans Mono"/>
@@ -5545,7 +5549,7 @@
     </w:p>
     <w:p>
       <w:pPr>
-        <w:pStyle w:val="952"/>
+        <w:pStyle w:val="960"/>
         <w:spacing w:before="0" w:beforeAutospacing="0" w:after="0" w:afterAutospacing="0"/>
       </w:pPr>
       <w:r>
@@ -5593,7 +5597,7 @@
     </w:p>
     <w:p>
       <w:pPr>
-        <w:pStyle w:val="952"/>
+        <w:pStyle w:val="960"/>
         <w:spacing w:before="0" w:beforeAutospacing="0" w:after="0" w:afterAutospacing="0"/>
       </w:pPr>
       <w:r>
@@ -5617,7 +5621,7 @@
     </w:p>
     <w:p>
       <w:pPr>
-        <w:pStyle w:val="952"/>
+        <w:pStyle w:val="960"/>
         <w:spacing w:before="0" w:beforeAutospacing="0" w:after="0" w:afterAutospacing="0"/>
       </w:pPr>
       <w:r>
@@ -5661,7 +5665,7 @@
     </w:p>
     <w:p>
       <w:pPr>
-        <w:pStyle w:val="952"/>
+        <w:pStyle w:val="960"/>
         <w:spacing w:before="0" w:beforeAutospacing="0" w:after="0" w:afterAutospacing="0"/>
         <w:rPr>
           <w:rFonts w:ascii="DejaVu Sans Mono" w:hAnsi="DejaVu Sans Mono" w:eastAsia="Arial" w:cs="DejaVu Sans Mono"/>
@@ -5699,7 +5703,7 @@
     </w:p>
     <w:p>
       <w:pPr>
-        <w:pStyle w:val="952"/>
+        <w:pStyle w:val="960"/>
         <w:spacing w:before="0" w:beforeAutospacing="0" w:after="0" w:afterAutospacing="0"/>
         <w:rPr>
           <w:rFonts w:ascii="DejaVu Sans Mono" w:hAnsi="DejaVu Sans Mono" w:eastAsia="Arial" w:cs="DejaVu Sans Mono"/>
@@ -5729,7 +5733,7 @@
     </w:p>
     <w:p>
       <w:pPr>
-        <w:pStyle w:val="952"/>
+        <w:pStyle w:val="960"/>
         <w:spacing w:before="0" w:beforeAutospacing="0" w:after="0" w:afterAutospacing="0"/>
         <w:rPr>
           <w:rFonts w:ascii="DejaVu Sans Mono" w:hAnsi="DejaVu Sans Mono" w:eastAsia="Arial" w:cs="DejaVu Sans Mono"/>
@@ -5759,7 +5763,7 @@
     </w:p>
     <w:p>
       <w:pPr>
-        <w:pStyle w:val="952"/>
+        <w:pStyle w:val="960"/>
         <w:spacing w:before="0" w:beforeAutospacing="0" w:after="0" w:afterAutospacing="0"/>
         <w:rPr>
           <w:rFonts w:ascii="DejaVu Sans Mono" w:hAnsi="DejaVu Sans Mono" w:eastAsia="Arial" w:cs="DejaVu Sans Mono"/>
@@ -5789,7 +5793,7 @@
     </w:p>
     <w:p>
       <w:pPr>
-        <w:pStyle w:val="952"/>
+        <w:pStyle w:val="960"/>
         <w:spacing w:before="0" w:beforeAutospacing="0" w:after="0" w:afterAutospacing="0"/>
         <w:rPr>
           <w:rFonts w:ascii="DejaVu Sans Mono" w:hAnsi="DejaVu Sans Mono" w:eastAsia="Arial" w:cs="DejaVu Sans Mono"/>
@@ -5819,7 +5823,7 @@
     </w:p>
     <w:p>
       <w:pPr>
-        <w:pStyle w:val="952"/>
+        <w:pStyle w:val="960"/>
         <w:spacing w:before="0" w:beforeAutospacing="0" w:after="0" w:afterAutospacing="0"/>
         <w:rPr>
           <w:rFonts w:ascii="DejaVu Sans Mono" w:hAnsi="DejaVu Sans Mono" w:eastAsia="Arial" w:cs="DejaVu Sans Mono"/>
@@ -5849,7 +5853,7 @@
     </w:p>
     <w:p>
       <w:pPr>
-        <w:pStyle w:val="952"/>
+        <w:pStyle w:val="960"/>
         <w:spacing w:before="0" w:beforeAutospacing="0" w:after="0" w:afterAutospacing="0"/>
         <w:rPr>
           <w:rFonts w:ascii="DejaVu Sans Mono" w:hAnsi="DejaVu Sans Mono" w:eastAsia="Arial" w:cs="DejaVu Sans Mono"/>
@@ -5878,7 +5882,7 @@
     </w:p>
     <w:p>
       <w:pPr>
-        <w:pStyle w:val="952"/>
+        <w:pStyle w:val="960"/>
         <w:spacing w:before="0" w:beforeAutospacing="0" w:after="0" w:afterAutospacing="0"/>
         <w:rPr>
           <w:rFonts w:ascii="DejaVu Sans Mono" w:hAnsi="DejaVu Sans Mono" w:eastAsia="Arial" w:cs="DejaVu Sans Mono"/>
@@ -6012,7 +6016,7 @@
     </w:p>
     <w:p>
       <w:pPr>
-        <w:pStyle w:val="952"/>
+        <w:pStyle w:val="960"/>
         <w:spacing w:before="0" w:beforeAutospacing="0" w:after="0" w:afterAutospacing="0"/>
       </w:pPr>
       <w:r>
@@ -6153,11 +6157,11 @@
   <w:footnote w:id="2">
     <w:p>
       <w:pPr>
-        <w:pStyle w:val="919"/>
-      </w:pPr>
-      <w:r>
-        <w:rPr>
-          <w:rStyle w:val="921"/>
+        <w:pStyle w:val="927"/>
+      </w:pPr>
+      <w:r>
+        <w:rPr>
+          <w:rStyle w:val="929"/>
         </w:rPr>
         <w:footnoteRef/>
       </w:r>
@@ -13062,10 +13066,10 @@
     <w:lsdException w:name="Bibliography" w:uiPriority="37"/>
     <w:lsdException w:name="TOC Heading" w:uiPriority="39" w:qFormat="1"/>
   </w:latentStyles>
-  <w:style w:type="character" w:styleId="744">
+  <w:style w:type="character" w:styleId="752">
     <w:name w:val="Heading 1 Char"/>
-    <w:basedOn w:val="771"/>
-    <w:link w:val="762"/>
+    <w:basedOn w:val="779"/>
+    <w:link w:val="770"/>
     <w:uiPriority w:val="9"/>
     <w:rPr>
       <w:rFonts w:ascii="Arial" w:hAnsi="Arial" w:eastAsia="Arial" w:cs="Arial"/>
@@ -13073,20 +13077,20 @@
       <w:szCs w:val="40"/>
     </w:rPr>
   </w:style>
-  <w:style w:type="character" w:styleId="745">
+  <w:style w:type="character" w:styleId="753">
     <w:name w:val="Heading 2 Char"/>
-    <w:basedOn w:val="771"/>
-    <w:link w:val="763"/>
+    <w:basedOn w:val="779"/>
+    <w:link w:val="771"/>
     <w:uiPriority w:val="9"/>
     <w:rPr>
       <w:rFonts w:ascii="Arial" w:hAnsi="Arial" w:eastAsia="Arial" w:cs="Arial"/>
       <w:sz w:val="34"/>
     </w:rPr>
   </w:style>
-  <w:style w:type="character" w:styleId="746">
+  <w:style w:type="character" w:styleId="754">
     <w:name w:val="Heading 3 Char"/>
-    <w:basedOn w:val="771"/>
-    <w:link w:val="764"/>
+    <w:basedOn w:val="779"/>
+    <w:link w:val="772"/>
     <w:uiPriority w:val="9"/>
     <w:rPr>
       <w:rFonts w:ascii="Arial" w:hAnsi="Arial" w:eastAsia="Arial" w:cs="Arial"/>
@@ -13094,10 +13098,10 @@
       <w:szCs w:val="30"/>
     </w:rPr>
   </w:style>
-  <w:style w:type="character" w:styleId="747">
+  <w:style w:type="character" w:styleId="755">
     <w:name w:val="Heading 4 Char"/>
-    <w:basedOn w:val="771"/>
-    <w:link w:val="765"/>
+    <w:basedOn w:val="779"/>
+    <w:link w:val="773"/>
     <w:uiPriority w:val="9"/>
     <w:rPr>
       <w:rFonts w:ascii="Arial" w:hAnsi="Arial" w:eastAsia="Arial" w:cs="Arial"/>
@@ -13107,10 +13111,10 @@
       <w:szCs w:val="26"/>
     </w:rPr>
   </w:style>
-  <w:style w:type="character" w:styleId="748">
+  <w:style w:type="character" w:styleId="756">
     <w:name w:val="Heading 5 Char"/>
-    <w:basedOn w:val="771"/>
-    <w:link w:val="766"/>
+    <w:basedOn w:val="779"/>
+    <w:link w:val="774"/>
     <w:uiPriority w:val="9"/>
     <w:rPr>
       <w:rFonts w:ascii="Arial" w:hAnsi="Arial" w:eastAsia="Arial" w:cs="Arial"/>
@@ -13120,10 +13124,10 @@
       <w:szCs w:val="24"/>
     </w:rPr>
   </w:style>
-  <w:style w:type="character" w:styleId="749">
+  <w:style w:type="character" w:styleId="757">
     <w:name w:val="Heading 6 Char"/>
-    <w:basedOn w:val="771"/>
-    <w:link w:val="767"/>
+    <w:basedOn w:val="779"/>
+    <w:link w:val="775"/>
     <w:uiPriority w:val="9"/>
     <w:rPr>
       <w:rFonts w:ascii="Arial" w:hAnsi="Arial" w:eastAsia="Arial" w:cs="Arial"/>
@@ -13133,10 +13137,10 @@
       <w:szCs w:val="22"/>
     </w:rPr>
   </w:style>
-  <w:style w:type="character" w:styleId="750">
+  <w:style w:type="character" w:styleId="758">
     <w:name w:val="Heading 7 Char"/>
-    <w:basedOn w:val="771"/>
-    <w:link w:val="768"/>
+    <w:basedOn w:val="779"/>
+    <w:link w:val="776"/>
     <w:uiPriority w:val="9"/>
     <w:rPr>
       <w:rFonts w:ascii="Arial" w:hAnsi="Arial" w:eastAsia="Arial" w:cs="Arial"/>
@@ -13148,10 +13152,10 @@
       <w:szCs w:val="22"/>
     </w:rPr>
   </w:style>
-  <w:style w:type="character" w:styleId="751">
+  <w:style w:type="character" w:styleId="759">
     <w:name w:val="Heading 8 Char"/>
-    <w:basedOn w:val="771"/>
-    <w:link w:val="769"/>
+    <w:basedOn w:val="779"/>
+    <w:link w:val="777"/>
     <w:uiPriority w:val="9"/>
     <w:rPr>
       <w:rFonts w:ascii="Arial" w:hAnsi="Arial" w:eastAsia="Arial" w:cs="Arial"/>
@@ -13161,10 +13165,10 @@
       <w:szCs w:val="22"/>
     </w:rPr>
   </w:style>
-  <w:style w:type="character" w:styleId="752">
+  <w:style w:type="character" w:styleId="760">
     <w:name w:val="Heading 9 Char"/>
-    <w:basedOn w:val="771"/>
-    <w:link w:val="770"/>
+    <w:basedOn w:val="779"/>
+    <w:link w:val="778"/>
     <w:uiPriority w:val="9"/>
     <w:rPr>
       <w:rFonts w:ascii="Arial" w:hAnsi="Arial" w:eastAsia="Arial" w:cs="Arial"/>
@@ -13174,82 +13178,82 @@
       <w:szCs w:val="21"/>
     </w:rPr>
   </w:style>
-  <w:style w:type="character" w:styleId="753">
+  <w:style w:type="character" w:styleId="761">
     <w:name w:val="Title Char"/>
-    <w:basedOn w:val="771"/>
-    <w:link w:val="934"/>
+    <w:basedOn w:val="779"/>
+    <w:link w:val="942"/>
     <w:uiPriority w:val="10"/>
     <w:rPr>
       <w:sz w:val="48"/>
       <w:szCs w:val="48"/>
     </w:rPr>
   </w:style>
-  <w:style w:type="character" w:styleId="754">
+  <w:style w:type="character" w:styleId="762">
     <w:name w:val="Subtitle Char"/>
-    <w:basedOn w:val="771"/>
-    <w:link w:val="939"/>
+    <w:basedOn w:val="779"/>
+    <w:link w:val="947"/>
     <w:uiPriority w:val="11"/>
     <w:rPr>
       <w:sz w:val="24"/>
       <w:szCs w:val="24"/>
     </w:rPr>
   </w:style>
-  <w:style w:type="character" w:styleId="755">
+  <w:style w:type="character" w:styleId="763">
     <w:name w:val="Quote Char"/>
-    <w:link w:val="786"/>
+    <w:link w:val="794"/>
     <w:uiPriority w:val="29"/>
     <w:rPr>
       <w:i/>
     </w:rPr>
   </w:style>
-  <w:style w:type="character" w:styleId="756">
+  <w:style w:type="character" w:styleId="764">
     <w:name w:val="Intense Quote Char"/>
-    <w:link w:val="788"/>
+    <w:link w:val="796"/>
     <w:uiPriority w:val="30"/>
     <w:rPr>
       <w:i/>
     </w:rPr>
   </w:style>
-  <w:style w:type="character" w:styleId="757">
+  <w:style w:type="character" w:styleId="765">
     <w:name w:val="Header Char"/>
-    <w:basedOn w:val="771"/>
-    <w:link w:val="946"/>
+    <w:basedOn w:val="779"/>
+    <w:link w:val="954"/>
     <w:uiPriority w:val="99"/>
   </w:style>
-  <w:style w:type="character" w:styleId="758">
+  <w:style w:type="character" w:styleId="766">
     <w:name w:val="Caption Char"/>
-    <w:basedOn w:val="937"/>
-    <w:link w:val="947"/>
+    <w:basedOn w:val="945"/>
+    <w:link w:val="955"/>
     <w:uiPriority w:val="99"/>
   </w:style>
-  <w:style w:type="character" w:styleId="759">
+  <w:style w:type="character" w:styleId="767">
     <w:name w:val="Footnote Text Char"/>
-    <w:link w:val="919"/>
+    <w:link w:val="927"/>
     <w:uiPriority w:val="99"/>
     <w:rPr>
       <w:sz w:val="18"/>
     </w:rPr>
   </w:style>
-  <w:style w:type="character" w:styleId="760">
+  <w:style w:type="character" w:styleId="768">
     <w:name w:val="Endnote Text Char"/>
-    <w:link w:val="922"/>
+    <w:link w:val="930"/>
     <w:uiPriority w:val="99"/>
     <w:rPr>
       <w:sz w:val="20"/>
     </w:rPr>
   </w:style>
-  <w:style w:type="paragraph" w:styleId="761" w:default="1">
+  <w:style w:type="paragraph" w:styleId="769" w:default="1">
     <w:name w:val="Normal"/>
     <w:qFormat/>
     <w:pPr>
       <w:spacing w:line="276" w:lineRule="auto"/>
     </w:pPr>
   </w:style>
-  <w:style w:type="paragraph" w:styleId="762">
+  <w:style w:type="paragraph" w:styleId="770">
     <w:name w:val="Heading 1"/>
-    <w:basedOn w:val="761"/>
-    <w:next w:val="761"/>
-    <w:link w:val="774"/>
+    <w:basedOn w:val="769"/>
+    <w:next w:val="769"/>
+    <w:link w:val="782"/>
     <w:uiPriority w:val="9"/>
     <w:qFormat/>
     <w:pPr>
@@ -13263,11 +13267,11 @@
       <w:szCs w:val="40"/>
     </w:rPr>
   </w:style>
-  <w:style w:type="paragraph" w:styleId="763">
+  <w:style w:type="paragraph" w:styleId="771">
     <w:name w:val="Heading 2"/>
-    <w:basedOn w:val="761"/>
-    <w:next w:val="761"/>
-    <w:link w:val="775"/>
+    <w:basedOn w:val="769"/>
+    <w:next w:val="769"/>
+    <w:link w:val="783"/>
     <w:uiPriority w:val="9"/>
     <w:unhideWhenUsed/>
     <w:qFormat/>
@@ -13282,11 +13286,11 @@
       <w:szCs w:val="32"/>
     </w:rPr>
   </w:style>
-  <w:style w:type="paragraph" w:styleId="764">
+  <w:style w:type="paragraph" w:styleId="772">
     <w:name w:val="Heading 3"/>
-    <w:basedOn w:val="761"/>
-    <w:next w:val="761"/>
-    <w:link w:val="776"/>
+    <w:basedOn w:val="769"/>
+    <w:next w:val="769"/>
+    <w:link w:val="784"/>
     <w:uiPriority w:val="9"/>
     <w:unhideWhenUsed/>
     <w:qFormat/>
@@ -13302,11 +13306,11 @@
       <w:szCs w:val="28"/>
     </w:rPr>
   </w:style>
-  <w:style w:type="paragraph" w:styleId="765">
+  <w:style w:type="paragraph" w:styleId="773">
     <w:name w:val="Heading 4"/>
-    <w:basedOn w:val="761"/>
-    <w:next w:val="761"/>
-    <w:link w:val="777"/>
+    <w:basedOn w:val="769"/>
+    <w:next w:val="769"/>
+    <w:link w:val="785"/>
     <w:uiPriority w:val="9"/>
     <w:semiHidden/>
     <w:unhideWhenUsed/>
@@ -13323,11 +13327,11 @@
       <w:szCs w:val="24"/>
     </w:rPr>
   </w:style>
-  <w:style w:type="paragraph" w:styleId="766">
+  <w:style w:type="paragraph" w:styleId="774">
     <w:name w:val="Heading 5"/>
-    <w:basedOn w:val="761"/>
-    <w:next w:val="761"/>
-    <w:link w:val="778"/>
+    <w:basedOn w:val="769"/>
+    <w:next w:val="769"/>
+    <w:link w:val="786"/>
     <w:uiPriority w:val="9"/>
     <w:semiHidden/>
     <w:unhideWhenUsed/>
@@ -13342,11 +13346,11 @@
       <w:color w:val="666666"/>
     </w:rPr>
   </w:style>
-  <w:style w:type="paragraph" w:styleId="767">
+  <w:style w:type="paragraph" w:styleId="775">
     <w:name w:val="Heading 6"/>
-    <w:basedOn w:val="761"/>
-    <w:next w:val="761"/>
-    <w:link w:val="779"/>
+    <w:basedOn w:val="769"/>
+    <w:next w:val="769"/>
+    <w:link w:val="787"/>
     <w:uiPriority w:val="9"/>
     <w:semiHidden/>
     <w:unhideWhenUsed/>
@@ -13362,11 +13366,11 @@
       <w:color w:val="666666"/>
     </w:rPr>
   </w:style>
-  <w:style w:type="paragraph" w:styleId="768">
+  <w:style w:type="paragraph" w:styleId="776">
     <w:name w:val="Heading 7"/>
-    <w:basedOn w:val="761"/>
-    <w:next w:val="761"/>
-    <w:link w:val="780"/>
+    <w:basedOn w:val="769"/>
+    <w:next w:val="769"/>
+    <w:link w:val="788"/>
     <w:uiPriority w:val="9"/>
     <w:unhideWhenUsed/>
     <w:qFormat/>
@@ -13383,11 +13387,11 @@
       <w:iCs/>
     </w:rPr>
   </w:style>
-  <w:style w:type="paragraph" w:styleId="769">
+  <w:style w:type="paragraph" w:styleId="777">
     <w:name w:val="Heading 8"/>
-    <w:basedOn w:val="761"/>
-    <w:next w:val="761"/>
-    <w:link w:val="781"/>
+    <w:basedOn w:val="769"/>
+    <w:next w:val="769"/>
+    <w:link w:val="789"/>
     <w:uiPriority w:val="9"/>
     <w:unhideWhenUsed/>
     <w:qFormat/>
@@ -13402,11 +13406,11 @@
       <w:iCs/>
     </w:rPr>
   </w:style>
-  <w:style w:type="paragraph" w:styleId="770">
+  <w:style w:type="paragraph" w:styleId="778">
     <w:name w:val="Heading 9"/>
-    <w:basedOn w:val="761"/>
-    <w:next w:val="761"/>
-    <w:link w:val="782"/>
+    <w:basedOn w:val="769"/>
+    <w:next w:val="769"/>
+    <w:link w:val="790"/>
     <w:uiPriority w:val="9"/>
     <w:unhideWhenUsed/>
     <w:qFormat/>
@@ -13423,13 +13427,13 @@
       <w:szCs w:val="21"/>
     </w:rPr>
   </w:style>
-  <w:style w:type="character" w:styleId="771" w:default="1">
+  <w:style w:type="character" w:styleId="779" w:default="1">
     <w:name w:val="Default Paragraph Font"/>
     <w:uiPriority w:val="1"/>
     <w:semiHidden/>
     <w:unhideWhenUsed/>
   </w:style>
-  <w:style w:type="table" w:styleId="772" w:default="1">
+  <w:style w:type="table" w:styleId="780" w:default="1">
     <w:name w:val="Normal Table"/>
     <w:uiPriority w:val="99"/>
     <w:semiHidden/>
@@ -13444,16 +13448,16 @@
       </w:tblCellMar>
     </w:tblPr>
   </w:style>
-  <w:style w:type="numbering" w:styleId="773" w:default="1">
+  <w:style w:type="numbering" w:styleId="781" w:default="1">
     <w:name w:val="No List"/>
     <w:uiPriority w:val="99"/>
     <w:semiHidden/>
     <w:unhideWhenUsed/>
   </w:style>
-  <w:style w:type="character" w:styleId="774" w:customStyle="1">
+  <w:style w:type="character" w:styleId="782" w:customStyle="1">
     <w:name w:val="Titre 1 Car"/>
-    <w:basedOn w:val="771"/>
-    <w:link w:val="762"/>
+    <w:basedOn w:val="779"/>
+    <w:link w:val="770"/>
     <w:uiPriority w:val="9"/>
     <w:rPr>
       <w:rFonts w:ascii="Arial" w:hAnsi="Arial" w:eastAsia="Arial" w:cs="Arial"/>
@@ -13461,20 +13465,20 @@
       <w:szCs w:val="40"/>
     </w:rPr>
   </w:style>
-  <w:style w:type="character" w:styleId="775" w:customStyle="1">
+  <w:style w:type="character" w:styleId="783" w:customStyle="1">
     <w:name w:val="Titre 2 Car"/>
-    <w:basedOn w:val="771"/>
-    <w:link w:val="763"/>
+    <w:basedOn w:val="779"/>
+    <w:link w:val="771"/>
     <w:uiPriority w:val="9"/>
     <w:rPr>
       <w:rFonts w:ascii="Arial" w:hAnsi="Arial" w:eastAsia="Arial" w:cs="Arial"/>
       <w:sz w:val="34"/>
     </w:rPr>
   </w:style>
-  <w:style w:type="character" w:styleId="776" w:customStyle="1">
+  <w:style w:type="character" w:styleId="784" w:customStyle="1">
     <w:name w:val="Titre 3 Car"/>
-    <w:basedOn w:val="771"/>
-    <w:link w:val="764"/>
+    <w:basedOn w:val="779"/>
+    <w:link w:val="772"/>
     <w:uiPriority w:val="9"/>
     <w:rPr>
       <w:rFonts w:ascii="Arial" w:hAnsi="Arial" w:eastAsia="Arial" w:cs="Arial"/>
@@ -13482,10 +13486,10 @@
       <w:szCs w:val="30"/>
     </w:rPr>
   </w:style>
-  <w:style w:type="character" w:styleId="777" w:customStyle="1">
+  <w:style w:type="character" w:styleId="785" w:customStyle="1">
     <w:name w:val="Titre 4 Car"/>
-    <w:basedOn w:val="771"/>
-    <w:link w:val="765"/>
+    <w:basedOn w:val="779"/>
+    <w:link w:val="773"/>
     <w:uiPriority w:val="9"/>
     <w:rPr>
       <w:rFonts w:ascii="Arial" w:hAnsi="Arial" w:eastAsia="Arial" w:cs="Arial"/>
@@ -13495,10 +13499,10 @@
       <w:szCs w:val="26"/>
     </w:rPr>
   </w:style>
-  <w:style w:type="character" w:styleId="778" w:customStyle="1">
+  <w:style w:type="character" w:styleId="786" w:customStyle="1">
     <w:name w:val="Titre 5 Car"/>
-    <w:basedOn w:val="771"/>
-    <w:link w:val="766"/>
+    <w:basedOn w:val="779"/>
+    <w:link w:val="774"/>
     <w:uiPriority w:val="9"/>
     <w:rPr>
       <w:rFonts w:ascii="Arial" w:hAnsi="Arial" w:eastAsia="Arial" w:cs="Arial"/>
@@ -13508,10 +13512,10 @@
       <w:szCs w:val="24"/>
     </w:rPr>
   </w:style>
-  <w:style w:type="character" w:styleId="779" w:customStyle="1">
+  <w:style w:type="character" w:styleId="787" w:customStyle="1">
     <w:name w:val="Titre 6 Car"/>
-    <w:basedOn w:val="771"/>
-    <w:link w:val="767"/>
+    <w:basedOn w:val="779"/>
+    <w:link w:val="775"/>
     <w:uiPriority w:val="9"/>
     <w:rPr>
       <w:rFonts w:ascii="Arial" w:hAnsi="Arial" w:eastAsia="Arial" w:cs="Arial"/>
@@ -13521,10 +13525,10 @@
       <w:szCs w:val="22"/>
     </w:rPr>
   </w:style>
-  <w:style w:type="character" w:styleId="780" w:customStyle="1">
+  <w:style w:type="character" w:styleId="788" w:customStyle="1">
     <w:name w:val="Titre 7 Car"/>
-    <w:basedOn w:val="771"/>
-    <w:link w:val="768"/>
+    <w:basedOn w:val="779"/>
+    <w:link w:val="776"/>
     <w:uiPriority w:val="9"/>
     <w:rPr>
       <w:rFonts w:ascii="Arial" w:hAnsi="Arial" w:eastAsia="Arial" w:cs="Arial"/>
@@ -13536,10 +13540,10 @@
       <w:szCs w:val="22"/>
     </w:rPr>
   </w:style>
-  <w:style w:type="character" w:styleId="781" w:customStyle="1">
+  <w:style w:type="character" w:styleId="789" w:customStyle="1">
     <w:name w:val="Titre 8 Car"/>
-    <w:basedOn w:val="771"/>
-    <w:link w:val="769"/>
+    <w:basedOn w:val="779"/>
+    <w:link w:val="777"/>
     <w:uiPriority w:val="9"/>
     <w:rPr>
       <w:rFonts w:ascii="Arial" w:hAnsi="Arial" w:eastAsia="Arial" w:cs="Arial"/>
@@ -13549,10 +13553,10 @@
       <w:szCs w:val="22"/>
     </w:rPr>
   </w:style>
-  <w:style w:type="character" w:styleId="782" w:customStyle="1">
+  <w:style w:type="character" w:styleId="790" w:customStyle="1">
     <w:name w:val="Titre 9 Car"/>
-    <w:basedOn w:val="771"/>
-    <w:link w:val="770"/>
+    <w:basedOn w:val="779"/>
+    <w:link w:val="778"/>
     <w:uiPriority w:val="9"/>
     <w:rPr>
       <w:rFonts w:ascii="Arial" w:hAnsi="Arial" w:eastAsia="Arial" w:cs="Arial"/>
@@ -13562,36 +13566,36 @@
       <w:szCs w:val="21"/>
     </w:rPr>
   </w:style>
-  <w:style w:type="paragraph" w:styleId="783">
+  <w:style w:type="paragraph" w:styleId="791">
     <w:name w:val="No Spacing"/>
     <w:uiPriority w:val="1"/>
     <w:qFormat/>
   </w:style>
-  <w:style w:type="character" w:styleId="784" w:customStyle="1">
+  <w:style w:type="character" w:styleId="792" w:customStyle="1">
     <w:name w:val="Titre Car"/>
-    <w:basedOn w:val="771"/>
-    <w:link w:val="934"/>
+    <w:basedOn w:val="779"/>
+    <w:link w:val="942"/>
     <w:uiPriority w:val="10"/>
     <w:rPr>
       <w:sz w:val="48"/>
       <w:szCs w:val="48"/>
     </w:rPr>
   </w:style>
-  <w:style w:type="character" w:styleId="785" w:customStyle="1">
+  <w:style w:type="character" w:styleId="793" w:customStyle="1">
     <w:name w:val="Sous-titre Car"/>
-    <w:basedOn w:val="771"/>
-    <w:link w:val="939"/>
+    <w:basedOn w:val="779"/>
+    <w:link w:val="947"/>
     <w:uiPriority w:val="11"/>
     <w:rPr>
       <w:sz w:val="24"/>
       <w:szCs w:val="24"/>
     </w:rPr>
   </w:style>
-  <w:style w:type="paragraph" w:styleId="786">
+  <w:style w:type="paragraph" w:styleId="794">
     <w:name w:val="Quote"/>
-    <w:basedOn w:val="761"/>
-    <w:next w:val="761"/>
-    <w:link w:val="787"/>
+    <w:basedOn w:val="769"/>
+    <w:next w:val="769"/>
+    <w:link w:val="795"/>
     <w:uiPriority w:val="29"/>
     <w:qFormat/>
     <w:pPr>
@@ -13601,19 +13605,19 @@
       <w:i/>
     </w:rPr>
   </w:style>
-  <w:style w:type="character" w:styleId="787" w:customStyle="1">
+  <w:style w:type="character" w:styleId="795" w:customStyle="1">
     <w:name w:val="Citation Car"/>
-    <w:link w:val="786"/>
+    <w:link w:val="794"/>
     <w:uiPriority w:val="29"/>
     <w:rPr>
       <w:i/>
     </w:rPr>
   </w:style>
-  <w:style w:type="paragraph" w:styleId="788">
+  <w:style w:type="paragraph" w:styleId="796">
     <w:name w:val="Intense Quote"/>
-    <w:basedOn w:val="761"/>
-    <w:next w:val="761"/>
-    <w:link w:val="789"/>
+    <w:basedOn w:val="769"/>
+    <w:next w:val="769"/>
+    <w:link w:val="797"/>
     <w:uiPriority w:val="30"/>
     <w:qFormat/>
     <w:pPr>
@@ -13630,33 +13634,33 @@
       <w:i/>
     </w:rPr>
   </w:style>
-  <w:style w:type="character" w:styleId="789" w:customStyle="1">
+  <w:style w:type="character" w:styleId="797" w:customStyle="1">
     <w:name w:val="Citation intense Car"/>
-    <w:link w:val="788"/>
+    <w:link w:val="796"/>
     <w:uiPriority w:val="30"/>
     <w:rPr>
       <w:i/>
     </w:rPr>
   </w:style>
-  <w:style w:type="character" w:styleId="790" w:customStyle="1">
+  <w:style w:type="character" w:styleId="798" w:customStyle="1">
     <w:name w:val="En-tête Car"/>
-    <w:basedOn w:val="771"/>
-    <w:link w:val="946"/>
+    <w:basedOn w:val="779"/>
+    <w:link w:val="954"/>
     <w:uiPriority w:val="99"/>
   </w:style>
-  <w:style w:type="character" w:styleId="791" w:customStyle="1">
+  <w:style w:type="character" w:styleId="799" w:customStyle="1">
     <w:name w:val="Footer Char"/>
-    <w:basedOn w:val="771"/>
+    <w:basedOn w:val="779"/>
     <w:uiPriority w:val="99"/>
   </w:style>
-  <w:style w:type="character" w:styleId="792" w:customStyle="1">
+  <w:style w:type="character" w:styleId="800" w:customStyle="1">
     <w:name w:val="Pied de page Car"/>
-    <w:link w:val="947"/>
+    <w:link w:val="955"/>
     <w:uiPriority w:val="99"/>
   </w:style>
-  <w:style w:type="table" w:styleId="793">
+  <w:style w:type="table" w:styleId="801">
     <w:name w:val="Table Grid"/>
-    <w:basedOn w:val="772"/>
+    <w:basedOn w:val="780"/>
     <w:uiPriority w:val="59"/>
     <w:tblPr>
       <w:tblBorders>
@@ -13669,9 +13673,9 @@
       </w:tblBorders>
     </w:tblPr>
   </w:style>
-  <w:style w:type="table" w:styleId="794" w:customStyle="1">
+  <w:style w:type="table" w:styleId="802" w:customStyle="1">
     <w:name w:val="Table Grid Light"/>
-    <w:basedOn w:val="772"/>
+    <w:basedOn w:val="780"/>
     <w:uiPriority w:val="59"/>
     <w:tblPr>
       <w:tblBorders>
@@ -13684,9 +13688,9 @@
       </w:tblBorders>
     </w:tblPr>
   </w:style>
-  <w:style w:type="table" w:styleId="795" w:customStyle="1">
+  <w:style w:type="table" w:styleId="803" w:customStyle="1">
     <w:name w:val="Plain Table 1"/>
-    <w:basedOn w:val="772"/>
+    <w:basedOn w:val="780"/>
     <w:uiPriority w:val="59"/>
     <w:tblPr>
       <w:tblBorders>
@@ -13741,9 +13745,9 @@
       </w:rPr>
     </w:tblStylePr>
   </w:style>
-  <w:style w:type="table" w:styleId="796" w:customStyle="1">
+  <w:style w:type="table" w:styleId="804" w:customStyle="1">
     <w:name w:val="Plain Table 2"/>
-    <w:basedOn w:val="772"/>
+    <w:basedOn w:val="780"/>
     <w:uiPriority w:val="59"/>
     <w:tblPr>
       <w:tblBorders>
@@ -13816,9 +13820,9 @@
       </w:rPr>
     </w:tblStylePr>
   </w:style>
-  <w:style w:type="table" w:styleId="797" w:customStyle="1">
+  <w:style w:type="table" w:styleId="805" w:customStyle="1">
     <w:name w:val="Plain Table 3"/>
-    <w:basedOn w:val="772"/>
+    <w:basedOn w:val="780"/>
     <w:uiPriority w:val="99"/>
     <w:tblPr>
       <w:tblStyleRowBandSize w:val="1"/>
@@ -13889,9 +13893,9 @@
       </w:rPr>
     </w:tblStylePr>
   </w:style>
-  <w:style w:type="table" w:styleId="798" w:customStyle="1">
+  <w:style w:type="table" w:styleId="806" w:customStyle="1">
     <w:name w:val="Plain Table 4"/>
-    <w:basedOn w:val="772"/>
+    <w:basedOn w:val="780"/>
     <w:uiPriority w:val="99"/>
     <w:tblPr>
       <w:tblStyleRowBandSize w:val="1"/>
@@ -13942,9 +13946,9 @@
       </w:rPr>
     </w:tblStylePr>
   </w:style>
-  <w:style w:type="table" w:styleId="799" w:customStyle="1">
+  <w:style w:type="table" w:styleId="807" w:customStyle="1">
     <w:name w:val="Plain Table 5"/>
-    <w:basedOn w:val="772"/>
+    <w:basedOn w:val="780"/>
     <w:uiPriority w:val="99"/>
     <w:tblPr>
       <w:tblStyleRowBandSize w:val="1"/>
@@ -14026,9 +14030,9 @@
       </w:tcPr>
     </w:tblStylePr>
   </w:style>
-  <w:style w:type="table" w:styleId="800" w:customStyle="1">
+  <w:style w:type="table" w:styleId="808" w:customStyle="1">
     <w:name w:val="Grid Table 1 Light"/>
-    <w:basedOn w:val="772"/>
+    <w:basedOn w:val="780"/>
     <w:uiPriority w:val="99"/>
     <w:tblPr>
       <w:tblStyleRowBandSize w:val="1"/>
@@ -14087,9 +14091,9 @@
       </w:rPr>
     </w:tblStylePr>
   </w:style>
-  <w:style w:type="table" w:styleId="801" w:customStyle="1">
+  <w:style w:type="table" w:styleId="809" w:customStyle="1">
     <w:name w:val="Grid Table 1 Light - Accent 1"/>
-    <w:basedOn w:val="772"/>
+    <w:basedOn w:val="780"/>
     <w:uiPriority w:val="99"/>
     <w:tblPr>
       <w:tblStyleRowBandSize w:val="1"/>
@@ -14148,9 +14152,9 @@
       </w:rPr>
     </w:tblStylePr>
   </w:style>
-  <w:style w:type="table" w:styleId="802" w:customStyle="1">
+  <w:style w:type="table" w:styleId="810" w:customStyle="1">
     <w:name w:val="Grid Table 1 Light - Accent 2"/>
-    <w:basedOn w:val="772"/>
+    <w:basedOn w:val="780"/>
     <w:uiPriority w:val="99"/>
     <w:tblPr>
       <w:tblStyleRowBandSize w:val="1"/>
@@ -14209,9 +14213,9 @@
       </w:rPr>
     </w:tblStylePr>
   </w:style>
-  <w:style w:type="table" w:styleId="803" w:customStyle="1">
+  <w:style w:type="table" w:styleId="811" w:customStyle="1">
     <w:name w:val="Grid Table 1 Light - Accent 3"/>
-    <w:basedOn w:val="772"/>
+    <w:basedOn w:val="780"/>
     <w:uiPriority w:val="99"/>
     <w:tblPr>
       <w:tblStyleRowBandSize w:val="1"/>
@@ -14270,9 +14274,9 @@
       </w:rPr>
     </w:tblStylePr>
   </w:style>
-  <w:style w:type="table" w:styleId="804" w:customStyle="1">
+  <w:style w:type="table" w:styleId="812" w:customStyle="1">
     <w:name w:val="Grid Table 1 Light - Accent 4"/>
-    <w:basedOn w:val="772"/>
+    <w:basedOn w:val="780"/>
     <w:uiPriority w:val="99"/>
     <w:tblPr>
       <w:tblStyleRowBandSize w:val="1"/>
@@ -14331,9 +14335,9 @@
       </w:rPr>
     </w:tblStylePr>
   </w:style>
-  <w:style w:type="table" w:styleId="805" w:customStyle="1">
+  <w:style w:type="table" w:styleId="813" w:customStyle="1">
     <w:name w:val="Grid Table 1 Light - Accent 5"/>
-    <w:basedOn w:val="772"/>
+    <w:basedOn w:val="780"/>
     <w:uiPriority w:val="99"/>
     <w:tblPr>
       <w:tblStyleRowBandSize w:val="1"/>
@@ -14392,9 +14396,9 @@
       </w:rPr>
     </w:tblStylePr>
   </w:style>
-  <w:style w:type="table" w:styleId="806" w:customStyle="1">
+  <w:style w:type="table" w:styleId="814" w:customStyle="1">
     <w:name w:val="Grid Table 1 Light - Accent 6"/>
-    <w:basedOn w:val="772"/>
+    <w:basedOn w:val="780"/>
     <w:uiPriority w:val="99"/>
     <w:tblPr>
       <w:tblStyleRowBandSize w:val="1"/>
@@ -14453,9 +14457,9 @@
       </w:rPr>
     </w:tblStylePr>
   </w:style>
-  <w:style w:type="table" w:styleId="807" w:customStyle="1">
+  <w:style w:type="table" w:styleId="815" w:customStyle="1">
     <w:name w:val="Grid Table 2"/>
-    <w:basedOn w:val="772"/>
+    <w:basedOn w:val="780"/>
     <w:uiPriority w:val="99"/>
     <w:tblPr>
       <w:tblStyleRowBandSize w:val="1"/>
@@ -14529,9 +14533,9 @@
       </w:tcPr>
     </w:tblStylePr>
   </w:style>
-  <w:style w:type="table" w:styleId="808" w:customStyle="1">
+  <w:style w:type="table" w:styleId="816" w:customStyle="1">
     <w:name w:val="Grid Table 2 - Accent 1"/>
-    <w:basedOn w:val="772"/>
+    <w:basedOn w:val="780"/>
     <w:uiPriority w:val="99"/>
     <w:tblPr>
       <w:tblStyleRowBandSize w:val="1"/>
@@ -14605,9 +14609,9 @@
       </w:tcPr>
     </w:tblStylePr>
   </w:style>
-  <w:style w:type="table" w:styleId="809" w:customStyle="1">
+  <w:style w:type="table" w:styleId="817" w:customStyle="1">
     <w:name w:val="Grid Table 2 - Accent 2"/>
-    <w:basedOn w:val="772"/>
+    <w:basedOn w:val="780"/>
     <w:uiPriority w:val="99"/>
     <w:tblPr>
       <w:tblStyleRowBandSize w:val="1"/>
@@ -14681,9 +14685,9 @@
       </w:tcPr>
     </w:tblStylePr>
   </w:style>
-  <w:style w:type="table" w:styleId="810" w:customStyle="1">
+  <w:style w:type="table" w:styleId="818" w:customStyle="1">
     <w:name w:val="Grid Table 2 - Accent 3"/>
-    <w:basedOn w:val="772"/>
+    <w:basedOn w:val="780"/>
     <w:uiPriority w:val="99"/>
     <w:tblPr>
       <w:tblStyleRowBandSize w:val="1"/>
@@ -14757,9 +14761,9 @@
       </w:tcPr>
     </w:tblStylePr>
   </w:style>
-  <w:style w:type="table" w:styleId="811" w:customStyle="1">
+  <w:style w:type="table" w:styleId="819" w:customStyle="1">
     <w:name w:val="Grid Table 2 - Accent 4"/>
-    <w:basedOn w:val="772"/>
+    <w:basedOn w:val="780"/>
     <w:uiPriority w:val="99"/>
     <w:tblPr>
       <w:tblStyleRowBandSize w:val="1"/>
@@ -14833,9 +14837,9 @@
       </w:tcPr>
     </w:tblStylePr>
   </w:style>
-  <w:style w:type="table" w:styleId="812" w:customStyle="1">
+  <w:style w:type="table" w:styleId="820" w:customStyle="1">
     <w:name w:val="Grid Table 2 - Accent 5"/>
-    <w:basedOn w:val="772"/>
+    <w:basedOn w:val="780"/>
     <w:uiPriority w:val="99"/>
     <w:tblPr>
       <w:tblStyleRowBandSize w:val="1"/>
@@ -14909,9 +14913,9 @@
       </w:tcPr>
     </w:tblStylePr>
   </w:style>
-  <w:style w:type="table" w:styleId="813" w:customStyle="1">
+  <w:style w:type="table" w:styleId="821" w:customStyle="1">
     <w:name w:val="Grid Table 2 - Accent 6"/>
-    <w:basedOn w:val="772"/>
+    <w:basedOn w:val="780"/>
     <w:uiPriority w:val="99"/>
     <w:tblPr>
       <w:tblStyleRowBandSize w:val="1"/>
@@ -14985,9 +14989,9 @@
       </w:tcPr>
     </w:tblStylePr>
   </w:style>
-  <w:style w:type="table" w:styleId="814" w:customStyle="1">
+  <w:style w:type="table" w:styleId="822" w:customStyle="1">
     <w:name w:val="Grid Table 3"/>
-    <w:basedOn w:val="772"/>
+    <w:basedOn w:val="780"/>
     <w:uiPriority w:val="99"/>
     <w:tblPr>
       <w:tblStyleRowBandSize w:val="1"/>
@@ -15082,9 +15086,9 @@
       </w:tcPr>
     </w:tblStylePr>
   </w:style>
-  <w:style w:type="table" w:styleId="815" w:customStyle="1">
+  <w:style w:type="table" w:styleId="823" w:customStyle="1">
     <w:name w:val="Grid Table 3 - Accent 1"/>
-    <w:basedOn w:val="772"/>
+    <w:basedOn w:val="780"/>
     <w:uiPriority w:val="99"/>
     <w:tblPr>
       <w:tblStyleRowBandSize w:val="1"/>
@@ -15179,9 +15183,9 @@
       </w:tcPr>
     </w:tblStylePr>
   </w:style>
-  <w:style w:type="table" w:styleId="816" w:customStyle="1">
+  <w:style w:type="table" w:styleId="824" w:customStyle="1">
     <w:name w:val="Grid Table 3 - Accent 2"/>
-    <w:basedOn w:val="772"/>
+    <w:basedOn w:val="780"/>
     <w:uiPriority w:val="99"/>
     <w:tblPr>
       <w:tblStyleRowBandSize w:val="1"/>
@@ -15276,9 +15280,9 @@
       </w:tcPr>
     </w:tblStylePr>
   </w:style>
-  <w:style w:type="table" w:styleId="817" w:customStyle="1">
+  <w:style w:type="table" w:styleId="825" w:customStyle="1">
     <w:name w:val="Grid Table 3 - Accent 3"/>
-    <w:basedOn w:val="772"/>
+    <w:basedOn w:val="780"/>
     <w:uiPriority w:val="99"/>
     <w:tblPr>
       <w:tblStyleRowBandSize w:val="1"/>
@@ -15373,9 +15377,9 @@
       </w:tcPr>
     </w:tblStylePr>
   </w:style>
-  <w:style w:type="table" w:styleId="818" w:customStyle="1">
+  <w:style w:type="table" w:styleId="826" w:customStyle="1">
     <w:name w:val="Grid Table 3 - Accent 4"/>
-    <w:basedOn w:val="772"/>
+    <w:basedOn w:val="780"/>
     <w:uiPriority w:val="99"/>
     <w:tblPr>
       <w:tblStyleRowBandSize w:val="1"/>
@@ -15470,9 +15474,9 @@
       </w:tcPr>
     </w:tblStylePr>
   </w:style>
-  <w:style w:type="table" w:styleId="819" w:customStyle="1">
+  <w:style w:type="table" w:styleId="827" w:customStyle="1">
     <w:name w:val="Grid Table 3 - Accent 5"/>
-    <w:basedOn w:val="772"/>
+    <w:basedOn w:val="780"/>
     <w:uiPriority w:val="99"/>
     <w:tblPr>
       <w:tblStyleRowBandSize w:val="1"/>
@@ -15567,9 +15571,9 @@
       </w:tcPr>
     </w:tblStylePr>
   </w:style>
-  <w:style w:type="table" w:styleId="820" w:customStyle="1">
+  <w:style w:type="table" w:styleId="828" w:customStyle="1">
     <w:name w:val="Grid Table 3 - Accent 6"/>
-    <w:basedOn w:val="772"/>
+    <w:basedOn w:val="780"/>
     <w:uiPriority w:val="99"/>
     <w:tblPr>
       <w:tblStyleRowBandSize w:val="1"/>
@@ -15664,9 +15668,9 @@
       </w:tcPr>
     </w:tblStylePr>
   </w:style>
-  <w:style w:type="table" w:styleId="821" w:customStyle="1">
+  <w:style w:type="table" w:styleId="829" w:customStyle="1">
     <w:name w:val="Grid Table 4"/>
-    <w:basedOn w:val="772"/>
+    <w:basedOn w:val="780"/>
     <w:uiPriority w:val="59"/>
     <w:tblPr>
       <w:tblStyleRowBandSize w:val="1"/>
@@ -15741,9 +15745,9 @@
       </w:tcPr>
     </w:tblStylePr>
   </w:style>
-  <w:style w:type="table" w:styleId="822" w:customStyle="1">
+  <w:style w:type="table" w:styleId="830" w:customStyle="1">
     <w:name w:val="Grid Table 4 - Accent 1"/>
-    <w:basedOn w:val="772"/>
+    <w:basedOn w:val="780"/>
     <w:uiPriority w:val="59"/>
     <w:tblPr>
       <w:tblStyleRowBandSize w:val="1"/>
@@ -15818,9 +15822,9 @@
       </w:tcPr>
     </w:tblStylePr>
   </w:style>
-  <w:style w:type="table" w:styleId="823" w:customStyle="1">
+  <w:style w:type="table" w:styleId="831" w:customStyle="1">
     <w:name w:val="Grid Table 4 - Accent 2"/>
-    <w:basedOn w:val="772"/>
+    <w:basedOn w:val="780"/>
     <w:uiPriority w:val="59"/>
     <w:tblPr>
       <w:tblStyleRowBandSize w:val="1"/>
@@ -15895,9 +15899,9 @@
       </w:tcPr>
     </w:tblStylePr>
   </w:style>
-  <w:style w:type="table" w:styleId="824" w:customStyle="1">
+  <w:style w:type="table" w:styleId="832" w:customStyle="1">
     <w:name w:val="Grid Table 4 - Accent 3"/>
-    <w:basedOn w:val="772"/>
+    <w:basedOn w:val="780"/>
     <w:uiPriority w:val="59"/>
     <w:tblPr>
       <w:tblStyleRowBandSize w:val="1"/>
@@ -15972,9 +15976,9 @@
       </w:tcPr>
     </w:tblStylePr>
   </w:style>
-  <w:style w:type="table" w:styleId="825" w:customStyle="1">
+  <w:style w:type="table" w:styleId="833" w:customStyle="1">
     <w:name w:val="Grid Table 4 - Accent 4"/>
-    <w:basedOn w:val="772"/>
+    <w:basedOn w:val="780"/>
     <w:uiPriority w:val="59"/>
     <w:tblPr>
       <w:tblStyleRowBandSize w:val="1"/>
@@ -16049,9 +16053,9 @@
       </w:tcPr>
     </w:tblStylePr>
   </w:style>
-  <w:style w:type="table" w:styleId="826" w:customStyle="1">
+  <w:style w:type="table" w:styleId="834" w:customStyle="1">
     <w:name w:val="Grid Table 4 - Accent 5"/>
-    <w:basedOn w:val="772"/>
+    <w:basedOn w:val="780"/>
     <w:uiPriority w:val="59"/>
     <w:tblPr>
       <w:tblStyleRowBandSize w:val="1"/>
@@ -16126,9 +16130,9 @@
       </w:tcPr>
     </w:tblStylePr>
   </w:style>
-  <w:style w:type="table" w:styleId="827" w:customStyle="1">
+  <w:style w:type="table" w:styleId="835" w:customStyle="1">
     <w:name w:val="Grid Table 4 - Accent 6"/>
-    <w:basedOn w:val="772"/>
+    <w:basedOn w:val="780"/>
     <w:uiPriority w:val="59"/>
     <w:tblPr>
       <w:tblStyleRowBandSize w:val="1"/>
@@ -16203,9 +16207,9 @@
       </w:tcPr>
     </w:tblStylePr>
   </w:style>
-  <w:style w:type="table" w:styleId="828" w:customStyle="1">
+  <w:style w:type="table" w:styleId="836" w:customStyle="1">
     <w:name w:val="Grid Table 5 Dark"/>
-    <w:basedOn w:val="772"/>
+    <w:basedOn w:val="780"/>
     <w:uiPriority w:val="99"/>
     <w:tblPr>
       <w:tblStyleRowBandSize w:val="1"/>
@@ -16278,9 +16282,9 @@
       </w:tcPr>
     </w:tblStylePr>
   </w:style>
-  <w:style w:type="table" w:styleId="829" w:customStyle="1">
+  <w:style w:type="table" w:styleId="837" w:customStyle="1">
     <w:name w:val="Grid Table 5 Dark- Accent 1"/>
-    <w:basedOn w:val="772"/>
+    <w:basedOn w:val="780"/>
     <w:uiPriority w:val="99"/>
     <w:tblPr>
       <w:tblStyleRowBandSize w:val="1"/>
@@ -16353,9 +16357,9 @@
       </w:tcPr>
     </w:tblStylePr>
   </w:style>
-  <w:style w:type="table" w:styleId="830" w:customStyle="1">
+  <w:style w:type="table" w:styleId="838" w:customStyle="1">
     <w:name w:val="Grid Table 5 Dark - Accent 2"/>
-    <w:basedOn w:val="772"/>
+    <w:basedOn w:val="780"/>
     <w:uiPriority w:val="99"/>
     <w:tblPr>
       <w:tblStyleRowBandSize w:val="1"/>
@@ -16428,9 +16432,9 @@
       </w:tcPr>
     </w:tblStylePr>
   </w:style>
-  <w:style w:type="table" w:styleId="831" w:customStyle="1">
+  <w:style w:type="table" w:styleId="839" w:customStyle="1">
     <w:name w:val="Grid Table 5 Dark - Accent 3"/>
-    <w:basedOn w:val="772"/>
+    <w:basedOn w:val="780"/>
     <w:uiPriority w:val="99"/>
     <w:tblPr>
       <w:tblStyleRowBandSize w:val="1"/>
@@ -16503,9 +16507,9 @@
       </w:tcPr>
     </w:tblStylePr>
   </w:style>
-  <w:style w:type="table" w:styleId="832" w:customStyle="1">
+  <w:style w:type="table" w:styleId="840" w:customStyle="1">
     <w:name w:val="Grid Table 5 Dark- Accent 4"/>
-    <w:basedOn w:val="772"/>
+    <w:basedOn w:val="780"/>
     <w:uiPriority w:val="99"/>
     <w:tblPr>
       <w:tblStyleRowBandSize w:val="1"/>
@@ -16578,9 +16582,9 @@
       </w:tcPr>
     </w:tblStylePr>
   </w:style>
-  <w:style w:type="table" w:styleId="833" w:customStyle="1">
+  <w:style w:type="table" w:styleId="841" w:customStyle="1">
     <w:name w:val="Grid Table 5 Dark - Accent 5"/>
-    <w:basedOn w:val="772"/>
+    <w:basedOn w:val="780"/>
     <w:uiPriority w:val="99"/>
     <w:tblPr>
       <w:tblStyleRowBandSize w:val="1"/>
@@ -16653,9 +16657,9 @@
       </w:tcPr>
     </w:tblStylePr>
   </w:style>
-  <w:style w:type="table" w:styleId="834" w:customStyle="1">
+  <w:style w:type="table" w:styleId="842" w:customStyle="1">
     <w:name w:val="Grid Table 5 Dark - Accent 6"/>
-    <w:basedOn w:val="772"/>
+    <w:basedOn w:val="780"/>
     <w:uiPriority w:val="99"/>
     <w:tblPr>
       <w:tblStyleRowBandSize w:val="1"/>
@@ -16728,9 +16732,9 @@
       </w:tcPr>
     </w:tblStylePr>
   </w:style>
-  <w:style w:type="table" w:styleId="835" w:customStyle="1">
+  <w:style w:type="table" w:styleId="843" w:customStyle="1">
     <w:name w:val="Grid Table 6 Colorful"/>
-    <w:basedOn w:val="772"/>
+    <w:basedOn w:val="780"/>
     <w:uiPriority w:val="99"/>
     <w:tblPr>
       <w:tblStyleRowBandSize w:val="1"/>
@@ -16796,9 +16800,9 @@
       </w:rPr>
     </w:tblStylePr>
   </w:style>
-  <w:style w:type="table" w:styleId="836" w:customStyle="1">
+  <w:style w:type="table" w:styleId="844" w:customStyle="1">
     <w:name w:val="Grid Table 6 Colorful - Accent 1"/>
-    <w:basedOn w:val="772"/>
+    <w:basedOn w:val="780"/>
     <w:uiPriority w:val="99"/>
     <w:tblPr>
       <w:tblStyleRowBandSize w:val="1"/>
@@ -16864,9 +16868,9 @@
       </w:rPr>
     </w:tblStylePr>
   </w:style>
-  <w:style w:type="table" w:styleId="837" w:customStyle="1">
+  <w:style w:type="table" w:styleId="845" w:customStyle="1">
     <w:name w:val="Grid Table 6 Colorful - Accent 2"/>
-    <w:basedOn w:val="772"/>
+    <w:basedOn w:val="780"/>
     <w:uiPriority w:val="99"/>
     <w:tblPr>
       <w:tblStyleRowBandSize w:val="1"/>
@@ -16932,9 +16936,9 @@
       </w:rPr>
     </w:tblStylePr>
   </w:style>
-  <w:style w:type="table" w:styleId="838" w:customStyle="1">
+  <w:style w:type="table" w:styleId="846" w:customStyle="1">
     <w:name w:val="Grid Table 6 Colorful - Accent 3"/>
-    <w:basedOn w:val="772"/>
+    <w:basedOn w:val="780"/>
     <w:uiPriority w:val="99"/>
     <w:tblPr>
       <w:tblStyleRowBandSize w:val="1"/>
@@ -17000,9 +17004,9 @@
       </w:rPr>
     </w:tblStylePr>
   </w:style>
-  <w:style w:type="table" w:styleId="839" w:customStyle="1">
+  <w:style w:type="table" w:styleId="847" w:customStyle="1">
     <w:name w:val="Grid Table 6 Colorful - Accent 4"/>
-    <w:basedOn w:val="772"/>
+    <w:basedOn w:val="780"/>
     <w:uiPriority w:val="99"/>
     <w:tblPr>
       <w:tblStyleRowBandSize w:val="1"/>
@@ -17068,9 +17072,9 @@
       </w:rPr>
     </w:tblStylePr>
   </w:style>
-  <w:style w:type="table" w:styleId="840" w:customStyle="1">
+  <w:style w:type="table" w:styleId="848" w:customStyle="1">
     <w:name w:val="Grid Table 6 Colorful - Accent 5"/>
-    <w:basedOn w:val="772"/>
+    <w:basedOn w:val="780"/>
     <w:uiPriority w:val="99"/>
     <w:tblPr>
       <w:tblStyleRowBandSize w:val="1"/>
@@ -17136,9 +17140,9 @@
       </w:rPr>
     </w:tblStylePr>
   </w:style>
-  <w:style w:type="table" w:styleId="841" w:customStyle="1">
+  <w:style w:type="table" w:styleId="849" w:customStyle="1">
     <w:name w:val="Grid Table 6 Colorful - Accent 6"/>
-    <w:basedOn w:val="772"/>
+    <w:basedOn w:val="780"/>
     <w:uiPriority w:val="99"/>
     <w:tblPr>
       <w:tblStyleRowBandSize w:val="1"/>
@@ -17204,9 +17208,9 @@
       </w:rPr>
     </w:tblStylePr>
   </w:style>
-  <w:style w:type="table" w:styleId="842" w:customStyle="1">
+  <w:style w:type="table" w:styleId="850" w:customStyle="1">
     <w:name w:val="Grid Table 7 Colorful"/>
-    <w:basedOn w:val="772"/>
+    <w:basedOn w:val="780"/>
     <w:uiPriority w:val="99"/>
     <w:tblPr>
       <w:tblStyleRowBandSize w:val="1"/>
@@ -17312,9 +17316,9 @@
       </w:tcPr>
     </w:tblStylePr>
   </w:style>
-  <w:style w:type="table" w:styleId="843" w:customStyle="1">
+  <w:style w:type="table" w:styleId="851" w:customStyle="1">
     <w:name w:val="Grid Table 7 Colorful - Accent 1"/>
-    <w:basedOn w:val="772"/>
+    <w:basedOn w:val="780"/>
     <w:uiPriority w:val="99"/>
     <w:tblPr>
       <w:tblStyleRowBandSize w:val="1"/>
@@ -17420,9 +17424,9 @@
       </w:tcPr>
     </w:tblStylePr>
   </w:style>
-  <w:style w:type="table" w:styleId="844" w:customStyle="1">
+  <w:style w:type="table" w:styleId="852" w:customStyle="1">
     <w:name w:val="Grid Table 7 Colorful - Accent 2"/>
-    <w:basedOn w:val="772"/>
+    <w:basedOn w:val="780"/>
     <w:uiPriority w:val="99"/>
     <w:tblPr>
       <w:tblStyleRowBandSize w:val="1"/>
@@ -17528,9 +17532,9 @@
       </w:tcPr>
     </w:tblStylePr>
   </w:style>
-  <w:style w:type="table" w:styleId="845" w:customStyle="1">
+  <w:style w:type="table" w:styleId="853" w:customStyle="1">
     <w:name w:val="Grid Table 7 Colorful - Accent 3"/>
-    <w:basedOn w:val="772"/>
+    <w:basedOn w:val="780"/>
     <w:uiPriority w:val="99"/>
     <w:tblPr>
       <w:tblStyleRowBandSize w:val="1"/>
@@ -17636,9 +17640,9 @@
       </w:tcPr>
     </w:tblStylePr>
   </w:style>
-  <w:style w:type="table" w:styleId="846" w:customStyle="1">
+  <w:style w:type="table" w:styleId="854" w:customStyle="1">
     <w:name w:val="Grid Table 7 Colorful - Accent 4"/>
-    <w:basedOn w:val="772"/>
+    <w:basedOn w:val="780"/>
     <w:uiPriority w:val="99"/>
     <w:tblPr>
       <w:tblStyleRowBandSize w:val="1"/>
@@ -17744,9 +17748,9 @@
       </w:tcPr>
     </w:tblStylePr>
   </w:style>
-  <w:style w:type="table" w:styleId="847" w:customStyle="1">
+  <w:style w:type="table" w:styleId="855" w:customStyle="1">
     <w:name w:val="Grid Table 7 Colorful - Accent 5"/>
-    <w:basedOn w:val="772"/>
+    <w:basedOn w:val="780"/>
     <w:uiPriority w:val="99"/>
     <w:tblPr>
       <w:tblStyleRowBandSize w:val="1"/>
@@ -17852,9 +17856,9 @@
       </w:tcPr>
     </w:tblStylePr>
   </w:style>
-  <w:style w:type="table" w:styleId="848" w:customStyle="1">
+  <w:style w:type="table" w:styleId="856" w:customStyle="1">
     <w:name w:val="Grid Table 7 Colorful - Accent 6"/>
-    <w:basedOn w:val="772"/>
+    <w:basedOn w:val="780"/>
     <w:uiPriority w:val="99"/>
     <w:tblPr>
       <w:tblStyleRowBandSize w:val="1"/>
@@ -17960,9 +17964,9 @@
       </w:tcPr>
     </w:tblStylePr>
   </w:style>
-  <w:style w:type="table" w:styleId="849" w:customStyle="1">
+  <w:style w:type="table" w:styleId="857" w:customStyle="1">
     <w:name w:val="List Table 1 Light"/>
-    <w:basedOn w:val="772"/>
+    <w:basedOn w:val="780"/>
     <w:uiPriority w:val="99"/>
     <w:tblPr>
       <w:tblStyleRowBandSize w:val="1"/>
@@ -18019,9 +18023,9 @@
       </w:tcPr>
     </w:tblStylePr>
   </w:style>
-  <w:style w:type="table" w:styleId="850" w:customStyle="1">
+  <w:style w:type="table" w:styleId="858" w:customStyle="1">
     <w:name w:val="List Table 1 Light - Accent 1"/>
-    <w:basedOn w:val="772"/>
+    <w:basedOn w:val="780"/>
     <w:uiPriority w:val="99"/>
     <w:tblPr>
       <w:tblStyleRowBandSize w:val="1"/>
@@ -18078,9 +18082,9 @@
       </w:tcPr>
     </w:tblStylePr>
   </w:style>
-  <w:style w:type="table" w:styleId="851" w:customStyle="1">
+  <w:style w:type="table" w:styleId="859" w:customStyle="1">
     <w:name w:val="List Table 1 Light - Accent 2"/>
-    <w:basedOn w:val="772"/>
+    <w:basedOn w:val="780"/>
     <w:uiPriority w:val="99"/>
     <w:tblPr>
       <w:tblStyleRowBandSize w:val="1"/>
@@ -18137,9 +18141,9 @@
       </w:tcPr>
     </w:tblStylePr>
   </w:style>
-  <w:style w:type="table" w:styleId="852" w:customStyle="1">
+  <w:style w:type="table" w:styleId="860" w:customStyle="1">
     <w:name w:val="List Table 1 Light - Accent 3"/>
-    <w:basedOn w:val="772"/>
+    <w:basedOn w:val="780"/>
     <w:uiPriority w:val="99"/>
     <w:tblPr>
       <w:tblStyleRowBandSize w:val="1"/>
@@ -18196,9 +18200,9 @@
       </w:tcPr>
     </w:tblStylePr>
   </w:style>
-  <w:style w:type="table" w:styleId="853" w:customStyle="1">
+  <w:style w:type="table" w:styleId="861" w:customStyle="1">
     <w:name w:val="List Table 1 Light - Accent 4"/>
-    <w:basedOn w:val="772"/>
+    <w:basedOn w:val="780"/>
     <w:uiPriority w:val="99"/>
     <w:tblPr>
       <w:tblStyleRowBandSize w:val="1"/>
@@ -18255,9 +18259,9 @@
       </w:tcPr>
     </w:tblStylePr>
   </w:style>
-  <w:style w:type="table" w:styleId="854" w:customStyle="1">
+  <w:style w:type="table" w:styleId="862" w:customStyle="1">
     <w:name w:val="List Table 1 Light - Accent 5"/>
-    <w:basedOn w:val="772"/>
+    <w:basedOn w:val="780"/>
     <w:uiPriority w:val="99"/>
     <w:tblPr>
       <w:tblStyleRowBandSize w:val="1"/>
@@ -18314,9 +18318,9 @@
       </w:tcPr>
     </w:tblStylePr>
   </w:style>
-  <w:style w:type="table" w:styleId="855" w:customStyle="1">
+  <w:style w:type="table" w:styleId="863" w:customStyle="1">
     <w:name w:val="List Table 1 Light - Accent 6"/>
-    <w:basedOn w:val="772"/>
+    <w:basedOn w:val="780"/>
     <w:uiPriority w:val="99"/>
     <w:tblPr>
       <w:tblStyleRowBandSize w:val="1"/>
@@ -18373,9 +18377,9 @@
       </w:tcPr>
     </w:tblStylePr>
   </w:style>
-  <w:style w:type="table" w:styleId="856" w:customStyle="1">
+  <w:style w:type="table" w:styleId="864" w:customStyle="1">
     <w:name w:val="List Table 2"/>
-    <w:basedOn w:val="772"/>
+    <w:basedOn w:val="780"/>
     <w:uiPriority w:val="99"/>
     <w:tblPr>
       <w:tblStyleRowBandSize w:val="1"/>
@@ -18455,9 +18459,9 @@
       </w:tcPr>
     </w:tblStylePr>
   </w:style>
-  <w:style w:type="table" w:styleId="857" w:customStyle="1">
+  <w:style w:type="table" w:styleId="865" w:customStyle="1">
     <w:name w:val="List Table 2 - Accent 1"/>
-    <w:basedOn w:val="772"/>
+    <w:basedOn w:val="780"/>
     <w:uiPriority w:val="99"/>
     <w:tblPr>
       <w:tblStyleRowBandSize w:val="1"/>
@@ -18537,9 +18541,9 @@
       </w:tcPr>
     </w:tblStylePr>
   </w:style>
-  <w:style w:type="table" w:styleId="858" w:customStyle="1">
+  <w:style w:type="table" w:styleId="866" w:customStyle="1">
     <w:name w:val="List Table 2 - Accent 2"/>
-    <w:basedOn w:val="772"/>
+    <w:basedOn w:val="780"/>
     <w:uiPriority w:val="99"/>
     <w:tblPr>
       <w:tblStyleRowBandSize w:val="1"/>
@@ -18619,9 +18623,9 @@
       </w:tcPr>
     </w:tblStylePr>
   </w:style>
-  <w:style w:type="table" w:styleId="859" w:customStyle="1">
+  <w:style w:type="table" w:styleId="867" w:customStyle="1">
     <w:name w:val="List Table 2 - Accent 3"/>
-    <w:basedOn w:val="772"/>
+    <w:basedOn w:val="780"/>
     <w:uiPriority w:val="99"/>
     <w:tblPr>
       <w:tblStyleRowBandSize w:val="1"/>
@@ -18701,9 +18705,9 @@
       </w:tcPr>
     </w:tblStylePr>
   </w:style>
-  <w:style w:type="table" w:styleId="860" w:customStyle="1">
+  <w:style w:type="table" w:styleId="868" w:customStyle="1">
     <w:name w:val="List Table 2 - Accent 4"/>
-    <w:basedOn w:val="772"/>
+    <w:basedOn w:val="780"/>
     <w:uiPriority w:val="99"/>
     <w:tblPr>
       <w:tblStyleRowBandSize w:val="1"/>
@@ -18783,9 +18787,9 @@
       </w:tcPr>
     </w:tblStylePr>
   </w:style>
-  <w:style w:type="table" w:styleId="861" w:customStyle="1">
+  <w:style w:type="table" w:styleId="869" w:customStyle="1">
     <w:name w:val="List Table 2 - Accent 5"/>
-    <w:basedOn w:val="772"/>
+    <w:basedOn w:val="780"/>
     <w:uiPriority w:val="99"/>
     <w:tblPr>
       <w:tblStyleRowBandSize w:val="1"/>
@@ -18865,9 +18869,9 @@
       </w:tcPr>
     </w:tblStylePr>
   </w:style>
-  <w:style w:type="table" w:styleId="862" w:customStyle="1">
+  <w:style w:type="table" w:styleId="870" w:customStyle="1">
     <w:name w:val="List Table 2 - Accent 6"/>
-    <w:basedOn w:val="772"/>
+    <w:basedOn w:val="780"/>
     <w:uiPriority w:val="99"/>
     <w:tblPr>
       <w:tblStyleRowBandSize w:val="1"/>
@@ -18947,9 +18951,9 @@
       </w:tcPr>
     </w:tblStylePr>
   </w:style>
-  <w:style w:type="table" w:styleId="863" w:customStyle="1">
+  <w:style w:type="table" w:styleId="871" w:customStyle="1">
     <w:name w:val="List Table 3"/>
-    <w:basedOn w:val="772"/>
+    <w:basedOn w:val="780"/>
     <w:uiPriority w:val="99"/>
     <w:tblPr>
       <w:tblStyleRowBandSize w:val="1"/>
@@ -19017,9 +19021,9 @@
       </w:rPr>
     </w:tblStylePr>
   </w:style>
-  <w:style w:type="table" w:styleId="864" w:customStyle="1">
+  <w:style w:type="table" w:styleId="872" w:customStyle="1">
     <w:name w:val="List Table 3 - Accent 1"/>
-    <w:basedOn w:val="772"/>
+    <w:basedOn w:val="780"/>
     <w:uiPriority w:val="99"/>
     <w:tblPr>
       <w:tblStyleRowBandSize w:val="1"/>
@@ -19087,9 +19091,9 @@
       </w:rPr>
     </w:tblStylePr>
   </w:style>
-  <w:style w:type="table" w:styleId="865" w:customStyle="1">
+  <w:style w:type="table" w:styleId="873" w:customStyle="1">
     <w:name w:val="List Table 3 - Accent 2"/>
-    <w:basedOn w:val="772"/>
+    <w:basedOn w:val="780"/>
     <w:uiPriority w:val="99"/>
     <w:tblPr>
       <w:tblStyleRowBandSize w:val="1"/>
@@ -19157,9 +19161,9 @@
       </w:rPr>
     </w:tblStylePr>
   </w:style>
-  <w:style w:type="table" w:styleId="866" w:customStyle="1">
+  <w:style w:type="table" w:styleId="874" w:customStyle="1">
     <w:name w:val="List Table 3 - Accent 3"/>
-    <w:basedOn w:val="772"/>
+    <w:basedOn w:val="780"/>
     <w:uiPriority w:val="99"/>
     <w:tblPr>
       <w:tblStyleRowBandSize w:val="1"/>
@@ -19227,9 +19231,9 @@
       </w:rPr>
     </w:tblStylePr>
   </w:style>
-  <w:style w:type="table" w:styleId="867" w:customStyle="1">
+  <w:style w:type="table" w:styleId="875" w:customStyle="1">
     <w:name w:val="List Table 3 - Accent 4"/>
-    <w:basedOn w:val="772"/>
+    <w:basedOn w:val="780"/>
     <w:uiPriority w:val="99"/>
     <w:tblPr>
       <w:tblStyleRowBandSize w:val="1"/>
@@ -19297,9 +19301,9 @@
       </w:rPr>
     </w:tblStylePr>
   </w:style>
-  <w:style w:type="table" w:styleId="868" w:customStyle="1">
+  <w:style w:type="table" w:styleId="876" w:customStyle="1">
     <w:name w:val="List Table 3 - Accent 5"/>
-    <w:basedOn w:val="772"/>
+    <w:basedOn w:val="780"/>
     <w:uiPriority w:val="99"/>
     <w:tblPr>
       <w:tblStyleRowBandSize w:val="1"/>
@@ -19367,9 +19371,9 @@
       </w:rPr>
     </w:tblStylePr>
   </w:style>
-  <w:style w:type="table" w:styleId="869" w:customStyle="1">
+  <w:style w:type="table" w:styleId="877" w:customStyle="1">
     <w:name w:val="List Table 3 - Accent 6"/>
-    <w:basedOn w:val="772"/>
+    <w:basedOn w:val="780"/>
     <w:uiPriority w:val="99"/>
     <w:tblPr>
       <w:tblStyleRowBandSize w:val="1"/>
@@ -19437,9 +19441,9 @@
       </w:rPr>
     </w:tblStylePr>
   </w:style>
-  <w:style w:type="table" w:styleId="870" w:customStyle="1">
+  <w:style w:type="table" w:styleId="878" w:customStyle="1">
     <w:name w:val="List Table 4"/>
-    <w:basedOn w:val="772"/>
+    <w:basedOn w:val="780"/>
     <w:uiPriority w:val="99"/>
     <w:tblPr>
       <w:tblStyleRowBandSize w:val="1"/>
@@ -19502,9 +19506,9 @@
       </w:rPr>
     </w:tblStylePr>
   </w:style>
-  <w:style w:type="table" w:styleId="871" w:customStyle="1">
+  <w:style w:type="table" w:styleId="879" w:customStyle="1">
     <w:name w:val="List Table 4 - Accent 1"/>
-    <w:basedOn w:val="772"/>
+    <w:basedOn w:val="780"/>
     <w:uiPriority w:val="99"/>
     <w:tblPr>
       <w:tblStyleRowBandSize w:val="1"/>
@@ -19567,9 +19571,9 @@
       </w:rPr>
     </w:tblStylePr>
   </w:style>
-  <w:style w:type="table" w:styleId="872" w:customStyle="1">
+  <w:style w:type="table" w:styleId="880" w:customStyle="1">
     <w:name w:val="List Table 4 - Accent 2"/>
-    <w:basedOn w:val="772"/>
+    <w:basedOn w:val="780"/>
     <w:uiPriority w:val="99"/>
     <w:tblPr>
       <w:tblStyleRowBandSize w:val="1"/>
@@ -19632,9 +19636,9 @@
       </w:rPr>
     </w:tblStylePr>
   </w:style>
-  <w:style w:type="table" w:styleId="873" w:customStyle="1">
+  <w:style w:type="table" w:styleId="881" w:customStyle="1">
     <w:name w:val="List Table 4 - Accent 3"/>
-    <w:basedOn w:val="772"/>
+    <w:basedOn w:val="780"/>
     <w:uiPriority w:val="99"/>
     <w:tblPr>
       <w:tblStyleRowBandSize w:val="1"/>
@@ -19697,9 +19701,9 @@
       </w:rPr>
     </w:tblStylePr>
   </w:style>
-  <w:style w:type="table" w:styleId="874" w:customStyle="1">
+  <w:style w:type="table" w:styleId="882" w:customStyle="1">
     <w:name w:val="List Table 4 - Accent 4"/>
-    <w:basedOn w:val="772"/>
+    <w:basedOn w:val="780"/>
     <w:uiPriority w:val="99"/>
     <w:tblPr>
       <w:tblStyleRowBandSize w:val="1"/>
@@ -19762,9 +19766,9 @@
       </w:rPr>
     </w:tblStylePr>
   </w:style>
-  <w:style w:type="table" w:styleId="875" w:customStyle="1">
+  <w:style w:type="table" w:styleId="883" w:customStyle="1">
     <w:name w:val="List Table 4 - Accent 5"/>
-    <w:basedOn w:val="772"/>
+    <w:basedOn w:val="780"/>
     <w:uiPriority w:val="99"/>
     <w:tblPr>
       <w:tblStyleRowBandSize w:val="1"/>
@@ -19827,9 +19831,9 @@
       </w:rPr>
     </w:tblStylePr>
   </w:style>
-  <w:style w:type="table" w:styleId="876" w:customStyle="1">
+  <w:style w:type="table" w:styleId="884" w:customStyle="1">
     <w:name w:val="List Table 4 - Accent 6"/>
-    <w:basedOn w:val="772"/>
+    <w:basedOn w:val="780"/>
     <w:uiPriority w:val="99"/>
     <w:tblPr>
       <w:tblStyleRowBandSize w:val="1"/>
@@ -19892,9 +19896,9 @@
       </w:rPr>
     </w:tblStylePr>
   </w:style>
-  <w:style w:type="table" w:styleId="877" w:customStyle="1">
+  <w:style w:type="table" w:styleId="885" w:customStyle="1">
     <w:name w:val="List Table 5 Dark"/>
-    <w:basedOn w:val="772"/>
+    <w:basedOn w:val="780"/>
     <w:uiPriority w:val="99"/>
     <w:tblPr>
       <w:tblStyleRowBandSize w:val="1"/>
@@ -19988,9 +19992,9 @@
       </w:rPr>
     </w:tblStylePr>
   </w:style>
-  <w:style w:type="table" w:styleId="878" w:customStyle="1">
+  <w:style w:type="table" w:styleId="886" w:customStyle="1">
     <w:name w:val="List Table 5 Dark - Accent 1"/>
-    <w:basedOn w:val="772"/>
+    <w:basedOn w:val="780"/>
     <w:uiPriority w:val="99"/>
     <w:tblPr>
       <w:tblStyleRowBandSize w:val="1"/>
@@ -20084,9 +20088,9 @@
       </w:rPr>
     </w:tblStylePr>
   </w:style>
-  <w:style w:type="table" w:styleId="879" w:customStyle="1">
+  <w:style w:type="table" w:styleId="887" w:customStyle="1">
     <w:name w:val="List Table 5 Dark - Accent 2"/>
-    <w:basedOn w:val="772"/>
+    <w:basedOn w:val="780"/>
     <w:uiPriority w:val="99"/>
     <w:tblPr>
       <w:tblStyleRowBandSize w:val="1"/>
@@ -20180,9 +20184,9 @@
       </w:rPr>
     </w:tblStylePr>
   </w:style>
-  <w:style w:type="table" w:styleId="880" w:customStyle="1">
+  <w:style w:type="table" w:styleId="888" w:customStyle="1">
     <w:name w:val="List Table 5 Dark - Accent 3"/>
-    <w:basedOn w:val="772"/>
+    <w:basedOn w:val="780"/>
     <w:uiPriority w:val="99"/>
     <w:tblPr>
       <w:tblStyleRowBandSize w:val="1"/>
@@ -20276,9 +20280,9 @@
       </w:rPr>
     </w:tblStylePr>
   </w:style>
-  <w:style w:type="table" w:styleId="881" w:customStyle="1">
+  <w:style w:type="table" w:styleId="889" w:customStyle="1">
     <w:name w:val="List Table 5 Dark - Accent 4"/>
-    <w:basedOn w:val="772"/>
+    <w:basedOn w:val="780"/>
     <w:uiPriority w:val="99"/>
     <w:tblPr>
       <w:tblStyleRowBandSize w:val="1"/>
@@ -20372,9 +20376,9 @@
       </w:rPr>
     </w:tblStylePr>
   </w:style>
-  <w:style w:type="table" w:styleId="882" w:customStyle="1">
+  <w:style w:type="table" w:styleId="890" w:customStyle="1">
     <w:name w:val="List Table 5 Dark - Accent 5"/>
-    <w:basedOn w:val="772"/>
+    <w:basedOn w:val="780"/>
     <w:uiPriority w:val="99"/>
     <w:tblPr>
       <w:tblStyleRowBandSize w:val="1"/>
@@ -20468,9 +20472,9 @@
       </w:rPr>
     </w:tblStylePr>
   </w:style>
-  <w:style w:type="table" w:styleId="883" w:customStyle="1">
+  <w:style w:type="table" w:styleId="891" w:customStyle="1">
     <w:name w:val="List Table 5 Dark - Accent 6"/>
-    <w:basedOn w:val="772"/>
+    <w:basedOn w:val="780"/>
     <w:uiPriority w:val="99"/>
     <w:tblPr>
       <w:tblStyleRowBandSize w:val="1"/>
@@ -20564,9 +20568,9 @@
       </w:rPr>
     </w:tblStylePr>
   </w:style>
-  <w:style w:type="table" w:styleId="884" w:customStyle="1">
+  <w:style w:type="table" w:styleId="892" w:customStyle="1">
     <w:name w:val="List Table 6 Colorful"/>
-    <w:basedOn w:val="772"/>
+    <w:basedOn w:val="780"/>
     <w:uiPriority w:val="99"/>
     <w:tblPr>
       <w:tblStyleRowBandSize w:val="1"/>
@@ -20633,9 +20637,9 @@
       </w:tcPr>
     </w:tblStylePr>
   </w:style>
-  <w:style w:type="table" w:styleId="885" w:customStyle="1">
+  <w:style w:type="table" w:styleId="893" w:customStyle="1">
     <w:name w:val="List Table 6 Colorful - Accent 1"/>
-    <w:basedOn w:val="772"/>
+    <w:basedOn w:val="780"/>
     <w:uiPriority w:val="99"/>
     <w:tblPr>
       <w:tblStyleRowBandSize w:val="1"/>
@@ -20702,9 +20706,9 @@
       </w:tcPr>
     </w:tblStylePr>
   </w:style>
-  <w:style w:type="table" w:styleId="886" w:customStyle="1">
+  <w:style w:type="table" w:styleId="894" w:customStyle="1">
     <w:name w:val="List Table 6 Colorful - Accent 2"/>
-    <w:basedOn w:val="772"/>
+    <w:basedOn w:val="780"/>
     <w:uiPriority w:val="99"/>
     <w:tblPr>
       <w:tblStyleRowBandSize w:val="1"/>
@@ -20771,9 +20775,9 @@
       </w:tcPr>
     </w:tblStylePr>
   </w:style>
-  <w:style w:type="table" w:styleId="887" w:customStyle="1">
+  <w:style w:type="table" w:styleId="895" w:customStyle="1">
     <w:name w:val="List Table 6 Colorful - Accent 3"/>
-    <w:basedOn w:val="772"/>
+    <w:basedOn w:val="780"/>
     <w:uiPriority w:val="99"/>
     <w:tblPr>
       <w:tblStyleRowBandSize w:val="1"/>
@@ -20840,9 +20844,9 @@
       </w:tcPr>
     </w:tblStylePr>
   </w:style>
-  <w:style w:type="table" w:styleId="888" w:customStyle="1">
+  <w:style w:type="table" w:styleId="896" w:customStyle="1">
     <w:name w:val="List Table 6 Colorful - Accent 4"/>
-    <w:basedOn w:val="772"/>
+    <w:basedOn w:val="780"/>
     <w:uiPriority w:val="99"/>
     <w:tblPr>
       <w:tblStyleRowBandSize w:val="1"/>
@@ -20909,9 +20913,9 @@
       </w:tcPr>
     </w:tblStylePr>
   </w:style>
-  <w:style w:type="table" w:styleId="889" w:customStyle="1">
+  <w:style w:type="table" w:styleId="897" w:customStyle="1">
     <w:name w:val="List Table 6 Colorful - Accent 5"/>
-    <w:basedOn w:val="772"/>
+    <w:basedOn w:val="780"/>
     <w:uiPriority w:val="99"/>
     <w:tblPr>
       <w:tblStyleRowBandSize w:val="1"/>
@@ -20978,9 +20982,9 @@
       </w:tcPr>
     </w:tblStylePr>
   </w:style>
-  <w:style w:type="table" w:styleId="890" w:customStyle="1">
+  <w:style w:type="table" w:styleId="898" w:customStyle="1">
     <w:name w:val="List Table 6 Colorful - Accent 6"/>
-    <w:basedOn w:val="772"/>
+    <w:basedOn w:val="780"/>
     <w:uiPriority w:val="99"/>
     <w:tblPr>
       <w:tblStyleRowBandSize w:val="1"/>
@@ -21047,9 +21051,9 @@
       </w:tcPr>
     </w:tblStylePr>
   </w:style>
-  <w:style w:type="table" w:styleId="891" w:customStyle="1">
+  <w:style w:type="table" w:styleId="899" w:customStyle="1">
     <w:name w:val="List Table 7 Colorful"/>
-    <w:basedOn w:val="772"/>
+    <w:basedOn w:val="780"/>
     <w:uiPriority w:val="99"/>
     <w:tblPr>
       <w:tblStyleRowBandSize w:val="1"/>
@@ -21152,9 +21156,9 @@
       </w:tcPr>
     </w:tblStylePr>
   </w:style>
-  <w:style w:type="table" w:styleId="892" w:customStyle="1">
+  <w:style w:type="table" w:styleId="900" w:customStyle="1">
     <w:name w:val="List Table 7 Colorful - Accent 1"/>
-    <w:basedOn w:val="772"/>
+    <w:basedOn w:val="780"/>
     <w:uiPriority w:val="99"/>
     <w:tblPr>
       <w:tblStyleRowBandSize w:val="1"/>
@@ -21257,9 +21261,9 @@
       </w:tcPr>
     </w:tblStylePr>
   </w:style>
-  <w:style w:type="table" w:styleId="893" w:customStyle="1">
+  <w:style w:type="table" w:styleId="901" w:customStyle="1">
     <w:name w:val="List Table 7 Colorful - Accent 2"/>
-    <w:basedOn w:val="772"/>
+    <w:basedOn w:val="780"/>
     <w:uiPriority w:val="99"/>
     <w:tblPr>
       <w:tblStyleRowBandSize w:val="1"/>
@@ -21362,9 +21366,9 @@
       </w:tcPr>
     </w:tblStylePr>
   </w:style>
-  <w:style w:type="table" w:styleId="894" w:customStyle="1">
+  <w:style w:type="table" w:styleId="902" w:customStyle="1">
     <w:name w:val="List Table 7 Colorful - Accent 3"/>
-    <w:basedOn w:val="772"/>
+    <w:basedOn w:val="780"/>
     <w:uiPriority w:val="99"/>
     <w:tblPr>
       <w:tblStyleRowBandSize w:val="1"/>
@@ -21467,9 +21471,9 @@
       </w:tcPr>
     </w:tblStylePr>
   </w:style>
-  <w:style w:type="table" w:styleId="895" w:customStyle="1">
+  <w:style w:type="table" w:styleId="903" w:customStyle="1">
     <w:name w:val="List Table 7 Colorful - Accent 4"/>
-    <w:basedOn w:val="772"/>
+    <w:basedOn w:val="780"/>
     <w:uiPriority w:val="99"/>
     <w:tblPr>
       <w:tblStyleRowBandSize w:val="1"/>
@@ -21572,9 +21576,9 @@
       </w:tcPr>
     </w:tblStylePr>
   </w:style>
-  <w:style w:type="table" w:styleId="896" w:customStyle="1">
+  <w:style w:type="table" w:styleId="904" w:customStyle="1">
     <w:name w:val="List Table 7 Colorful - Accent 5"/>
-    <w:basedOn w:val="772"/>
+    <w:basedOn w:val="780"/>
     <w:uiPriority w:val="99"/>
     <w:tblPr>
       <w:tblStyleRowBandSize w:val="1"/>
@@ -21677,9 +21681,9 @@
       </w:tcPr>
     </w:tblStylePr>
   </w:style>
-  <w:style w:type="table" w:styleId="897" w:customStyle="1">
+  <w:style w:type="table" w:styleId="905" w:customStyle="1">
     <w:name w:val="List Table 7 Colorful - Accent 6"/>
-    <w:basedOn w:val="772"/>
+    <w:basedOn w:val="780"/>
     <w:uiPriority w:val="99"/>
     <w:tblPr>
       <w:tblStyleRowBandSize w:val="1"/>
@@ -21782,9 +21786,9 @@
       </w:tcPr>
     </w:tblStylePr>
   </w:style>
-  <w:style w:type="table" w:styleId="898" w:customStyle="1">
+  <w:style w:type="table" w:styleId="906" w:customStyle="1">
     <w:name w:val="Lined - Accent"/>
-    <w:basedOn w:val="772"/>
+    <w:basedOn w:val="780"/>
     <w:uiPriority w:val="99"/>
     <w:rPr>
       <w:color w:val="404040"/>
@@ -21870,9 +21874,9 @@
       </w:tcPr>
     </w:tblStylePr>
   </w:style>
-  <w:style w:type="table" w:styleId="899" w:customStyle="1">
+  <w:style w:type="table" w:styleId="907" w:customStyle="1">
     <w:name w:val="Lined - Accent 1"/>
-    <w:basedOn w:val="772"/>
+    <w:basedOn w:val="780"/>
     <w:uiPriority w:val="99"/>
     <w:rPr>
       <w:color w:val="404040"/>
@@ -21958,9 +21962,9 @@
       </w:tcPr>
     </w:tblStylePr>
   </w:style>
-  <w:style w:type="table" w:styleId="900" w:customStyle="1">
+  <w:style w:type="table" w:styleId="908" w:customStyle="1">
     <w:name w:val="Lined - Accent 2"/>
-    <w:basedOn w:val="772"/>
+    <w:basedOn w:val="780"/>
     <w:uiPriority w:val="99"/>
     <w:rPr>
       <w:color w:val="404040"/>
@@ -22046,9 +22050,9 @@
       </w:tcPr>
     </w:tblStylePr>
   </w:style>
-  <w:style w:type="table" w:styleId="901" w:customStyle="1">
+  <w:style w:type="table" w:styleId="909" w:customStyle="1">
     <w:name w:val="Lined - Accent 3"/>
-    <w:basedOn w:val="772"/>
+    <w:basedOn w:val="780"/>
     <w:uiPriority w:val="99"/>
     <w:rPr>
       <w:color w:val="404040"/>
@@ -22134,9 +22138,9 @@
       </w:tcPr>
     </w:tblStylePr>
   </w:style>
-  <w:style w:type="table" w:styleId="902" w:customStyle="1">
+  <w:style w:type="table" w:styleId="910" w:customStyle="1">
     <w:name w:val="Lined - Accent 4"/>
-    <w:basedOn w:val="772"/>
+    <w:basedOn w:val="780"/>
     <w:uiPriority w:val="99"/>
     <w:rPr>
       <w:color w:val="404040"/>
@@ -22222,9 +22226,9 @@
       </w:tcPr>
     </w:tblStylePr>
   </w:style>
-  <w:style w:type="table" w:styleId="903" w:customStyle="1">
+  <w:style w:type="table" w:styleId="911" w:customStyle="1">
     <w:name w:val="Lined - Accent 5"/>
-    <w:basedOn w:val="772"/>
+    <w:basedOn w:val="780"/>
     <w:uiPriority w:val="99"/>
     <w:rPr>
       <w:color w:val="404040"/>
@@ -22310,9 +22314,9 @@
       </w:tcPr>
     </w:tblStylePr>
   </w:style>
-  <w:style w:type="table" w:styleId="904" w:customStyle="1">
+  <w:style w:type="table" w:styleId="912" w:customStyle="1">
     <w:name w:val="Lined - Accent 6"/>
-    <w:basedOn w:val="772"/>
+    <w:basedOn w:val="780"/>
     <w:uiPriority w:val="99"/>
     <w:rPr>
       <w:color w:val="404040"/>
@@ -22398,9 +22402,9 @@
       </w:tcPr>
     </w:tblStylePr>
   </w:style>
-  <w:style w:type="table" w:styleId="905" w:customStyle="1">
+  <w:style w:type="table" w:styleId="913" w:customStyle="1">
     <w:name w:val="Bordered &amp; Lined - Accent"/>
-    <w:basedOn w:val="772"/>
+    <w:basedOn w:val="780"/>
     <w:uiPriority w:val="99"/>
     <w:rPr>
       <w:color w:val="404040"/>
@@ -22494,9 +22498,9 @@
       </w:tcPr>
     </w:tblStylePr>
   </w:style>
-  <w:style w:type="table" w:styleId="906" w:customStyle="1">
+  <w:style w:type="table" w:styleId="914" w:customStyle="1">
     <w:name w:val="Bordered &amp; Lined - Accent 1"/>
-    <w:basedOn w:val="772"/>
+    <w:basedOn w:val="780"/>
     <w:uiPriority w:val="99"/>
     <w:rPr>
       <w:color w:val="404040"/>
@@ -22590,9 +22594,9 @@
       </w:tcPr>
     </w:tblStylePr>
   </w:style>
-  <w:style w:type="table" w:styleId="907" w:customStyle="1">
+  <w:style w:type="table" w:styleId="915" w:customStyle="1">
     <w:name w:val="Bordered &amp; Lined - Accent 2"/>
-    <w:basedOn w:val="772"/>
+    <w:basedOn w:val="780"/>
     <w:uiPriority w:val="99"/>
     <w:rPr>
       <w:color w:val="404040"/>
@@ -22686,9 +22690,9 @@
       </w:tcPr>
     </w:tblStylePr>
   </w:style>
-  <w:style w:type="table" w:styleId="908" w:customStyle="1">
+  <w:style w:type="table" w:styleId="916" w:customStyle="1">
     <w:name w:val="Bordered &amp; Lined - Accent 3"/>
-    <w:basedOn w:val="772"/>
+    <w:basedOn w:val="780"/>
     <w:uiPriority w:val="99"/>
     <w:rPr>
       <w:color w:val="404040"/>
@@ -22782,9 +22786,9 @@
       </w:tcPr>
     </w:tblStylePr>
   </w:style>
-  <w:style w:type="table" w:styleId="909" w:customStyle="1">
+  <w:style w:type="table" w:styleId="917" w:customStyle="1">
     <w:name w:val="Bordered &amp; Lined - Accent 4"/>
-    <w:basedOn w:val="772"/>
+    <w:basedOn w:val="780"/>
     <w:uiPriority w:val="99"/>
     <w:rPr>
       <w:color w:val="404040"/>
@@ -22878,9 +22882,9 @@
       </w:tcPr>
     </w:tblStylePr>
   </w:style>
-  <w:style w:type="table" w:styleId="910" w:customStyle="1">
+  <w:style w:type="table" w:styleId="918" w:customStyle="1">
     <w:name w:val="Bordered &amp; Lined - Accent 5"/>
-    <w:basedOn w:val="772"/>
+    <w:basedOn w:val="780"/>
     <w:uiPriority w:val="99"/>
     <w:rPr>
       <w:color w:val="404040"/>
@@ -22974,9 +22978,9 @@
       </w:tcPr>
     </w:tblStylePr>
   </w:style>
-  <w:style w:type="table" w:styleId="911" w:customStyle="1">
+  <w:style w:type="table" w:styleId="919" w:customStyle="1">
     <w:name w:val="Bordered &amp; Lined - Accent 6"/>
-    <w:basedOn w:val="772"/>
+    <w:basedOn w:val="780"/>
     <w:uiPriority w:val="99"/>
     <w:rPr>
       <w:color w:val="404040"/>
@@ -23070,9 +23074,9 @@
       </w:tcPr>
     </w:tblStylePr>
   </w:style>
-  <w:style w:type="table" w:styleId="912" w:customStyle="1">
+  <w:style w:type="table" w:styleId="920" w:customStyle="1">
     <w:name w:val="Bordered"/>
-    <w:basedOn w:val="772"/>
+    <w:basedOn w:val="780"/>
     <w:uiPriority w:val="99"/>
     <w:tblPr>
       <w:tblStyleRowBandSize w:val="1"/>
@@ -23145,9 +23149,9 @@
       </w:tcPr>
     </w:tblStylePr>
   </w:style>
-  <w:style w:type="table" w:styleId="913" w:customStyle="1">
+  <w:style w:type="table" w:styleId="921" w:customStyle="1">
     <w:name w:val="Bordered - Accent 1"/>
-    <w:basedOn w:val="772"/>
+    <w:basedOn w:val="780"/>
     <w:uiPriority w:val="99"/>
     <w:tblPr>
       <w:tblStyleRowBandSize w:val="1"/>
@@ -23220,9 +23224,9 @@
       </w:tcPr>
     </w:tblStylePr>
   </w:style>
-  <w:style w:type="table" w:styleId="914" w:customStyle="1">
+  <w:style w:type="table" w:styleId="922" w:customStyle="1">
     <w:name w:val="Bordered - Accent 2"/>
-    <w:basedOn w:val="772"/>
+    <w:basedOn w:val="780"/>
     <w:uiPriority w:val="99"/>
     <w:tblPr>
       <w:tblStyleRowBandSize w:val="1"/>
@@ -23295,9 +23299,9 @@
       </w:tcPr>
     </w:tblStylePr>
   </w:style>
-  <w:style w:type="table" w:styleId="915" w:customStyle="1">
+  <w:style w:type="table" w:styleId="923" w:customStyle="1">
     <w:name w:val="Bordered - Accent 3"/>
-    <w:basedOn w:val="772"/>
+    <w:basedOn w:val="780"/>
     <w:uiPriority w:val="99"/>
     <w:tblPr>
       <w:tblStyleRowBandSize w:val="1"/>
@@ -23370,9 +23374,9 @@
       </w:tcPr>
     </w:tblStylePr>
   </w:style>
-  <w:style w:type="table" w:styleId="916" w:customStyle="1">
+  <w:style w:type="table" w:styleId="924" w:customStyle="1">
     <w:name w:val="Bordered - Accent 4"/>
-    <w:basedOn w:val="772"/>
+    <w:basedOn w:val="780"/>
     <w:uiPriority w:val="99"/>
     <w:tblPr>
       <w:tblStyleRowBandSize w:val="1"/>
@@ -23445,9 +23449,9 @@
       </w:tcPr>
     </w:tblStylePr>
   </w:style>
-  <w:style w:type="table" w:styleId="917" w:customStyle="1">
+  <w:style w:type="table" w:styleId="925" w:customStyle="1">
     <w:name w:val="Bordered - Accent 5"/>
-    <w:basedOn w:val="772"/>
+    <w:basedOn w:val="780"/>
     <w:uiPriority w:val="99"/>
     <w:tblPr>
       <w:tblStyleRowBandSize w:val="1"/>
@@ -23520,9 +23524,9 @@
       </w:tcPr>
     </w:tblStylePr>
   </w:style>
-  <w:style w:type="table" w:styleId="918" w:customStyle="1">
+  <w:style w:type="table" w:styleId="926" w:customStyle="1">
     <w:name w:val="Bordered - Accent 6"/>
-    <w:basedOn w:val="772"/>
+    <w:basedOn w:val="780"/>
     <w:uiPriority w:val="99"/>
     <w:tblPr>
       <w:tblStyleRowBandSize w:val="1"/>
@@ -23595,10 +23599,10 @@
       </w:tcPr>
     </w:tblStylePr>
   </w:style>
-  <w:style w:type="paragraph" w:styleId="919">
+  <w:style w:type="paragraph" w:styleId="927">
     <w:name w:val="footnote text"/>
-    <w:basedOn w:val="761"/>
-    <w:link w:val="920"/>
+    <w:basedOn w:val="769"/>
+    <w:link w:val="928"/>
     <w:uiPriority w:val="99"/>
     <w:semiHidden/>
     <w:unhideWhenUsed/>
@@ -23609,27 +23613,27 @@
       <w:sz w:val="18"/>
     </w:rPr>
   </w:style>
-  <w:style w:type="character" w:styleId="920" w:customStyle="1">
+  <w:style w:type="character" w:styleId="928" w:customStyle="1">
     <w:name w:val="Note de bas de page Car"/>
-    <w:link w:val="919"/>
+    <w:link w:val="927"/>
     <w:uiPriority w:val="99"/>
     <w:rPr>
       <w:sz w:val="18"/>
     </w:rPr>
   </w:style>
-  <w:style w:type="character" w:styleId="921">
+  <w:style w:type="character" w:styleId="929">
     <w:name w:val="footnote reference"/>
-    <w:basedOn w:val="771"/>
+    <w:basedOn w:val="779"/>
     <w:uiPriority w:val="99"/>
     <w:unhideWhenUsed/>
     <w:rPr>
       <w:vertAlign w:val="superscript"/>
     </w:rPr>
   </w:style>
-  <w:style w:type="paragraph" w:styleId="922">
+  <w:style w:type="paragraph" w:styleId="930">
     <w:name w:val="endnote text"/>
-    <w:basedOn w:val="761"/>
-    <w:link w:val="923"/>
+    <w:basedOn w:val="769"/>
+    <w:link w:val="931"/>
     <w:uiPriority w:val="99"/>
     <w:semiHidden/>
     <w:unhideWhenUsed/>
@@ -23640,17 +23644,17 @@
       <w:sz w:val="20"/>
     </w:rPr>
   </w:style>
-  <w:style w:type="character" w:styleId="923" w:customStyle="1">
+  <w:style w:type="character" w:styleId="931" w:customStyle="1">
     <w:name w:val="Note de fin Car"/>
-    <w:link w:val="922"/>
+    <w:link w:val="930"/>
     <w:uiPriority w:val="99"/>
     <w:rPr>
       <w:sz w:val="20"/>
     </w:rPr>
   </w:style>
-  <w:style w:type="character" w:styleId="924">
+  <w:style w:type="character" w:styleId="932">
     <w:name w:val="endnote reference"/>
-    <w:basedOn w:val="771"/>
+    <w:basedOn w:val="779"/>
     <w:uiPriority w:val="99"/>
     <w:semiHidden/>
     <w:unhideWhenUsed/>
@@ -23658,10 +23662,10 @@
       <w:vertAlign w:val="superscript"/>
     </w:rPr>
   </w:style>
-  <w:style w:type="paragraph" w:styleId="925">
+  <w:style w:type="paragraph" w:styleId="933">
     <w:name w:val="toc 4"/>
-    <w:basedOn w:val="761"/>
-    <w:next w:val="761"/>
+    <w:basedOn w:val="769"/>
+    <w:next w:val="769"/>
     <w:uiPriority w:val="39"/>
     <w:unhideWhenUsed/>
     <w:pPr>
@@ -23669,10 +23673,10 @@
       <w:spacing w:after="57"/>
     </w:pPr>
   </w:style>
-  <w:style w:type="paragraph" w:styleId="926">
+  <w:style w:type="paragraph" w:styleId="934">
     <w:name w:val="toc 5"/>
-    <w:basedOn w:val="761"/>
-    <w:next w:val="761"/>
+    <w:basedOn w:val="769"/>
+    <w:next w:val="769"/>
     <w:uiPriority w:val="39"/>
     <w:unhideWhenUsed/>
     <w:pPr>
@@ -23680,10 +23684,10 @@
       <w:spacing w:after="57"/>
     </w:pPr>
   </w:style>
-  <w:style w:type="paragraph" w:styleId="927">
+  <w:style w:type="paragraph" w:styleId="935">
     <w:name w:val="toc 6"/>
-    <w:basedOn w:val="761"/>
-    <w:next w:val="761"/>
+    <w:basedOn w:val="769"/>
+    <w:next w:val="769"/>
     <w:uiPriority w:val="39"/>
     <w:unhideWhenUsed/>
     <w:pPr>
@@ -23691,10 +23695,10 @@
       <w:spacing w:after="57"/>
     </w:pPr>
   </w:style>
-  <w:style w:type="paragraph" w:styleId="928">
+  <w:style w:type="paragraph" w:styleId="936">
     <w:name w:val="toc 7"/>
-    <w:basedOn w:val="761"/>
-    <w:next w:val="761"/>
+    <w:basedOn w:val="769"/>
+    <w:next w:val="769"/>
     <w:uiPriority w:val="39"/>
     <w:unhideWhenUsed/>
     <w:pPr>
@@ -23702,10 +23706,10 @@
       <w:spacing w:after="57"/>
     </w:pPr>
   </w:style>
-  <w:style w:type="paragraph" w:styleId="929">
+  <w:style w:type="paragraph" w:styleId="937">
     <w:name w:val="toc 8"/>
-    <w:basedOn w:val="761"/>
-    <w:next w:val="761"/>
+    <w:basedOn w:val="769"/>
+    <w:next w:val="769"/>
     <w:uiPriority w:val="39"/>
     <w:unhideWhenUsed/>
     <w:pPr>
@@ -23713,10 +23717,10 @@
       <w:spacing w:after="57"/>
     </w:pPr>
   </w:style>
-  <w:style w:type="paragraph" w:styleId="930">
+  <w:style w:type="paragraph" w:styleId="938">
     <w:name w:val="toc 9"/>
-    <w:basedOn w:val="761"/>
-    <w:next w:val="761"/>
+    <w:basedOn w:val="769"/>
+    <w:next w:val="769"/>
     <w:uiPriority w:val="39"/>
     <w:unhideWhenUsed/>
     <w:pPr>
@@ -23724,16 +23728,16 @@
       <w:spacing w:after="57"/>
     </w:pPr>
   </w:style>
-  <w:style w:type="paragraph" w:styleId="931">
+  <w:style w:type="paragraph" w:styleId="939">
     <w:name w:val="table of figures"/>
-    <w:basedOn w:val="761"/>
-    <w:next w:val="761"/>
+    <w:basedOn w:val="769"/>
+    <w:next w:val="769"/>
     <w:uiPriority w:val="99"/>
     <w:unhideWhenUsed/>
   </w:style>
-  <w:style w:type="character" w:styleId="932" w:customStyle="1">
+  <w:style w:type="character" w:styleId="940" w:customStyle="1">
     <w:name w:val="Lien Internet"/>
-    <w:basedOn w:val="771"/>
+    <w:basedOn w:val="779"/>
     <w:uiPriority w:val="99"/>
     <w:unhideWhenUsed/>
     <w:rPr>
@@ -23741,15 +23745,15 @@
       <w:u w:val="single"/>
     </w:rPr>
   </w:style>
-  <w:style w:type="character" w:styleId="933" w:customStyle="1">
+  <w:style w:type="character" w:styleId="941" w:customStyle="1">
     <w:name w:val="Saut d'index"/>
     <w:qFormat/>
   </w:style>
-  <w:style w:type="paragraph" w:styleId="934">
+  <w:style w:type="paragraph" w:styleId="942">
     <w:name w:val="Title"/>
-    <w:basedOn w:val="761"/>
-    <w:next w:val="935"/>
-    <w:link w:val="784"/>
+    <w:basedOn w:val="769"/>
+    <w:next w:val="943"/>
+    <w:link w:val="792"/>
     <w:uiPriority w:val="10"/>
     <w:qFormat/>
     <w:pPr>
@@ -23762,23 +23766,23 @@
       <w:szCs w:val="52"/>
     </w:rPr>
   </w:style>
-  <w:style w:type="paragraph" w:styleId="935">
+  <w:style w:type="paragraph" w:styleId="943">
     <w:name w:val="Body Text"/>
-    <w:basedOn w:val="761"/>
+    <w:basedOn w:val="769"/>
     <w:pPr>
       <w:spacing w:after="140"/>
     </w:pPr>
   </w:style>
-  <w:style w:type="paragraph" w:styleId="936">
+  <w:style w:type="paragraph" w:styleId="944">
     <w:name w:val="List"/>
-    <w:basedOn w:val="935"/>
+    <w:basedOn w:val="943"/>
     <w:rPr>
       <w:rFonts w:cs="Lohit Devanagari"/>
     </w:rPr>
   </w:style>
-  <w:style w:type="paragraph" w:styleId="937">
+  <w:style w:type="paragraph" w:styleId="945">
     <w:name w:val="Caption"/>
-    <w:basedOn w:val="761"/>
+    <w:basedOn w:val="769"/>
     <w:qFormat/>
     <w:pPr>
       <w:spacing w:before="120" w:after="120"/>
@@ -23792,9 +23796,9 @@
       <w:szCs w:val="24"/>
     </w:rPr>
   </w:style>
-  <w:style w:type="paragraph" w:styleId="938" w:customStyle="1">
+  <w:style w:type="paragraph" w:styleId="946" w:customStyle="1">
     <w:name w:val="Index"/>
-    <w:basedOn w:val="761"/>
+    <w:basedOn w:val="769"/>
     <w:qFormat/>
     <w:pPr>
       <w:suppressLineNumbers/>
@@ -23803,11 +23807,11 @@
       <w:rFonts w:cs="Lohit Devanagari"/>
     </w:rPr>
   </w:style>
-  <w:style w:type="paragraph" w:styleId="939">
+  <w:style w:type="paragraph" w:styleId="947">
     <w:name w:val="Subtitle"/>
-    <w:basedOn w:val="761"/>
-    <w:next w:val="761"/>
-    <w:link w:val="785"/>
+    <w:basedOn w:val="769"/>
+    <w:next w:val="769"/>
+    <w:link w:val="793"/>
     <w:uiPriority w:val="11"/>
     <w:qFormat/>
     <w:pPr>
@@ -23821,10 +23825,10 @@
       <w:szCs w:val="30"/>
     </w:rPr>
   </w:style>
-  <w:style w:type="paragraph" w:styleId="940">
+  <w:style w:type="paragraph" w:styleId="948">
     <w:name w:val="TOC Heading"/>
-    <w:basedOn w:val="762"/>
-    <w:next w:val="761"/>
+    <w:basedOn w:val="770"/>
+    <w:next w:val="769"/>
     <w:uiPriority w:val="39"/>
     <w:unhideWhenUsed/>
     <w:qFormat/>
@@ -23838,20 +23842,20 @@
       <w:szCs w:val="32"/>
     </w:rPr>
   </w:style>
-  <w:style w:type="paragraph" w:styleId="941">
+  <w:style w:type="paragraph" w:styleId="949">
     <w:name w:val="toc 1"/>
-    <w:basedOn w:val="761"/>
-    <w:next w:val="761"/>
+    <w:basedOn w:val="769"/>
+    <w:next w:val="769"/>
     <w:uiPriority w:val="39"/>
     <w:unhideWhenUsed/>
     <w:pPr>
       <w:spacing w:after="100"/>
     </w:pPr>
   </w:style>
-  <w:style w:type="paragraph" w:styleId="942">
+  <w:style w:type="paragraph" w:styleId="950">
     <w:name w:val="toc 2"/>
-    <w:basedOn w:val="761"/>
-    <w:next w:val="761"/>
+    <w:basedOn w:val="769"/>
+    <w:next w:val="769"/>
     <w:uiPriority w:val="39"/>
     <w:unhideWhenUsed/>
     <w:pPr>
@@ -23859,10 +23863,10 @@
       <w:spacing w:after="100"/>
     </w:pPr>
   </w:style>
-  <w:style w:type="paragraph" w:styleId="943">
+  <w:style w:type="paragraph" w:styleId="951">
     <w:name w:val="toc 3"/>
-    <w:basedOn w:val="761"/>
-    <w:next w:val="761"/>
+    <w:basedOn w:val="769"/>
+    <w:next w:val="769"/>
     <w:uiPriority w:val="39"/>
     <w:unhideWhenUsed/>
     <w:pPr>
@@ -23870,9 +23874,9 @@
       <w:spacing w:after="100"/>
     </w:pPr>
   </w:style>
-  <w:style w:type="paragraph" w:styleId="944">
+  <w:style w:type="paragraph" w:styleId="952">
     <w:name w:val="List Paragraph"/>
-    <w:basedOn w:val="761"/>
+    <w:basedOn w:val="769"/>
     <w:uiPriority w:val="34"/>
     <w:qFormat/>
     <w:pPr>
@@ -23880,22 +23884,22 @@
       <w:ind w:left="720"/>
     </w:pPr>
   </w:style>
-  <w:style w:type="paragraph" w:styleId="945" w:customStyle="1">
+  <w:style w:type="paragraph" w:styleId="953" w:customStyle="1">
     <w:name w:val="En-tête et pied de page"/>
-    <w:basedOn w:val="761"/>
+    <w:basedOn w:val="769"/>
     <w:qFormat/>
   </w:style>
-  <w:style w:type="paragraph" w:styleId="946">
+  <w:style w:type="paragraph" w:styleId="954">
     <w:name w:val="Header"/>
-    <w:basedOn w:val="945"/>
-    <w:link w:val="790"/>
+    <w:basedOn w:val="953"/>
+    <w:link w:val="798"/>
   </w:style>
-  <w:style w:type="paragraph" w:styleId="947">
+  <w:style w:type="paragraph" w:styleId="955">
     <w:name w:val="Footer"/>
-    <w:basedOn w:val="945"/>
-    <w:link w:val="792"/>
+    <w:basedOn w:val="953"/>
+    <w:link w:val="800"/>
   </w:style>
-  <w:style w:type="table" w:styleId="948" w:customStyle="1">
+  <w:style w:type="table" w:styleId="956" w:customStyle="1">
     <w:name w:val="Table Normal"/>
     <w:tblPr>
       <w:tblCellMar>
@@ -23906,10 +23910,10 @@
       </w:tblCellMar>
     </w:tblPr>
   </w:style>
-  <w:style w:type="paragraph" w:styleId="949">
+  <w:style w:type="paragraph" w:styleId="957">
     <w:name w:val="Balloon Text"/>
-    <w:basedOn w:val="761"/>
-    <w:link w:val="950"/>
+    <w:basedOn w:val="769"/>
+    <w:link w:val="958"/>
     <w:uiPriority w:val="99"/>
     <w:semiHidden/>
     <w:unhideWhenUsed/>
@@ -23922,10 +23926,10 @@
       <w:szCs w:val="16"/>
     </w:rPr>
   </w:style>
-  <w:style w:type="character" w:styleId="950" w:customStyle="1">
+  <w:style w:type="character" w:styleId="958" w:customStyle="1">
     <w:name w:val="Texte de bulles Car"/>
-    <w:basedOn w:val="771"/>
-    <w:link w:val="949"/>
+    <w:basedOn w:val="779"/>
+    <w:link w:val="957"/>
     <w:uiPriority w:val="99"/>
     <w:semiHidden/>
     <w:rPr>
@@ -23934,9 +23938,9 @@
       <w:szCs w:val="16"/>
     </w:rPr>
   </w:style>
-  <w:style w:type="character" w:styleId="951">
+  <w:style w:type="character" w:styleId="959">
     <w:name w:val="Hyperlink"/>
-    <w:basedOn w:val="771"/>
+    <w:basedOn w:val="779"/>
     <w:uiPriority w:val="99"/>
     <w:unhideWhenUsed/>
     <w:rPr>
@@ -23944,9 +23948,9 @@
       <w:u w:val="single"/>
     </w:rPr>
   </w:style>
-  <w:style w:type="paragraph" w:styleId="952">
+  <w:style w:type="paragraph" w:styleId="960">
     <w:name w:val="Normal (Web)"/>
-    <w:basedOn w:val="761"/>
+    <w:basedOn w:val="769"/>
     <w:uiPriority w:val="99"/>
     <w:unhideWhenUsed/>
     <w:pPr>
@@ -23958,9 +23962,9 @@
       <w:szCs w:val="24"/>
     </w:rPr>
   </w:style>
-  <w:style w:type="character" w:styleId="953">
+  <w:style w:type="character" w:styleId="961">
     <w:name w:val="FollowedHyperlink"/>
-    <w:basedOn w:val="771"/>
+    <w:basedOn w:val="779"/>
     <w:uiPriority w:val="99"/>
     <w:semiHidden/>
     <w:unhideWhenUsed/>
@@ -23969,9 +23973,9 @@
       <w:u w:val="single"/>
     </w:rPr>
   </w:style>
-  <w:style w:type="character" w:styleId="954" w:customStyle="1">
+  <w:style w:type="character" w:styleId="962" w:customStyle="1">
     <w:name w:val="apple-tab-span"/>
-    <w:basedOn w:val="771"/>
+    <w:basedOn w:val="779"/>
   </w:style>
 </w:styles>
 </file>

</xml_diff>